<commit_message>
Changes Done on 4th june 2018 in the repo
</commit_message>
<xml_diff>
--- a/Module_1/Module1_Assignment.docx
+++ b/Module_1/Module1_Assignment.docx
@@ -784,231 +784,7 @@
         <mc:AlternateContent>
           <mc:Choice Requires="wps">
             <w:drawing>
-              <wp:anchor distT="0" distB="0" distL="114300" distR="114300" simplePos="0" relativeHeight="251667456" behindDoc="0" locked="0" layoutInCell="1" allowOverlap="1" wp14:anchorId="6149D7E5" wp14:editId="6570CD62">
-                <wp:simplePos x="0" y="0"/>
-                <wp:positionH relativeFrom="margin">
-                  <wp:align>center</wp:align>
-                </wp:positionH>
-                <wp:positionV relativeFrom="paragraph">
-                  <wp:posOffset>3791585</wp:posOffset>
-                </wp:positionV>
-                <wp:extent cx="1524000" cy="1371600"/>
-                <wp:effectExtent l="19050" t="19050" r="38100" b="38100"/>
-                <wp:wrapNone/>
-                <wp:docPr id="8" name="Diamond 8"/>
-                <wp:cNvGraphicFramePr/>
-                <a:graphic xmlns:a="http://schemas.openxmlformats.org/drawingml/2006/main">
-                  <a:graphicData uri="http://schemas.microsoft.com/office/word/2010/wordprocessingShape">
-                    <wps:wsp>
-                      <wps:cNvSpPr/>
-                      <wps:spPr>
-                        <a:xfrm>
-                          <a:off x="0" y="0"/>
-                          <a:ext cx="1524000" cy="1371600"/>
-                        </a:xfrm>
-                        <a:prstGeom prst="diamond">
-                          <a:avLst/>
-                        </a:prstGeom>
-                      </wps:spPr>
-                      <wps:style>
-                        <a:lnRef idx="2">
-                          <a:schemeClr val="accent6"/>
-                        </a:lnRef>
-                        <a:fillRef idx="1">
-                          <a:schemeClr val="lt1"/>
-                        </a:fillRef>
-                        <a:effectRef idx="0">
-                          <a:schemeClr val="accent6"/>
-                        </a:effectRef>
-                        <a:fontRef idx="minor">
-                          <a:schemeClr val="dk1"/>
-                        </a:fontRef>
-                      </wps:style>
-                      <wps:txbx>
-                        <w:txbxContent>
-                          <w:p>
-                            <w:pPr>
-                              <w:jc w:val="center"/>
-                              <w:rPr>
-                                <w:b/>
-                                <w:sz w:val="32"/>
-                                <w:szCs w:val="32"/>
-                              </w:rPr>
-                            </w:pPr>
-                            <w:r>
-                              <w:rPr>
-                                <w:b/>
-                                <w:sz w:val="32"/>
-                                <w:szCs w:val="32"/>
-                              </w:rPr>
-                              <w:t>Is d&gt;</w:t>
-                            </w:r>
-                            <w:proofErr w:type="gramStart"/>
-                            <w:r>
-                              <w:rPr>
-                                <w:b/>
-                                <w:sz w:val="32"/>
-                                <w:szCs w:val="32"/>
-                              </w:rPr>
-                              <w:t>75 ?</w:t>
-                            </w:r>
-                            <w:proofErr w:type="gramEnd"/>
-                          </w:p>
-                          <w:p/>
-                        </w:txbxContent>
-                      </wps:txbx>
-                      <wps:bodyPr rot="0" spcFirstLastPara="0" vertOverflow="overflow" horzOverflow="overflow" vert="horz" wrap="square" lIns="91440" tIns="45720" rIns="91440" bIns="45720" numCol="1" spcCol="0" rtlCol="0" fromWordArt="0" anchor="ctr" anchorCtr="0" forceAA="0" compatLnSpc="1">
-                        <a:prstTxWarp prst="textNoShape">
-                          <a:avLst/>
-                        </a:prstTxWarp>
-                        <a:noAutofit/>
-                      </wps:bodyPr>
-                    </wps:wsp>
-                  </a:graphicData>
-                </a:graphic>
-                <wp14:sizeRelH relativeFrom="margin">
-                  <wp14:pctWidth>0</wp14:pctWidth>
-                </wp14:sizeRelH>
-                <wp14:sizeRelV relativeFrom="margin">
-                  <wp14:pctHeight>0</wp14:pctHeight>
-                </wp14:sizeRelV>
-              </wp:anchor>
-            </w:drawing>
-          </mc:Choice>
-          <mc:Fallback>
-            <w:pict>
-              <v:shapetype w14:anchorId="6149D7E5" id="_x0000_t4" coordsize="21600,21600" o:spt="4" path="m10800,l,10800,10800,21600,21600,10800xe">
-                <v:stroke joinstyle="miter"/>
-                <v:path gradientshapeok="t" o:connecttype="rect" textboxrect="5400,5400,16200,16200"/>
-              </v:shapetype>
-              <v:shape id="Diamond 8" o:spid="_x0000_s1029" type="#_x0000_t4" style="position:absolute;margin-left:0;margin-top:298.55pt;width:120pt;height:108pt;z-index:251667456;visibility:visible;mso-wrap-style:square;mso-width-percent:0;mso-height-percent:0;mso-wrap-distance-left:9pt;mso-wrap-distance-top:0;mso-wrap-distance-right:9pt;mso-wrap-distance-bottom:0;mso-position-horizontal:center;mso-position-horizontal-relative:margin;mso-position-vertical:absolute;mso-position-vertical-relative:text;mso-width-percent:0;mso-height-percent:0;mso-width-relative:margin;mso-height-relative:margin;v-text-anchor:middle" o:gfxdata="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" fillcolor="white [3201]" strokecolor="#70ad47 [3209]" strokeweight="1pt">
-                <v:textbox>
-                  <w:txbxContent>
-                    <w:p>
-                      <w:pPr>
-                        <w:jc w:val="center"/>
-                        <w:rPr>
-                          <w:b/>
-                          <w:sz w:val="32"/>
-                          <w:szCs w:val="32"/>
-                        </w:rPr>
-                      </w:pPr>
-                      <w:r>
-                        <w:rPr>
-                          <w:b/>
-                          <w:sz w:val="32"/>
-                          <w:szCs w:val="32"/>
-                        </w:rPr>
-                        <w:t>Is d&gt;</w:t>
-                      </w:r>
-                      <w:proofErr w:type="gramStart"/>
-                      <w:r>
-                        <w:rPr>
-                          <w:b/>
-                          <w:sz w:val="32"/>
-                          <w:szCs w:val="32"/>
-                        </w:rPr>
-                        <w:t>75 ?</w:t>
-                      </w:r>
-                      <w:proofErr w:type="gramEnd"/>
-                    </w:p>
-                    <w:p/>
-                  </w:txbxContent>
-                </v:textbox>
-                <w10:wrap anchorx="margin"/>
-              </v:shape>
-            </w:pict>
-          </mc:Fallback>
-        </mc:AlternateContent>
-      </w:r>
-      <w:r>
-        <w:rPr>
-          <w:noProof/>
-          <w:sz w:val="28"/>
-          <w:szCs w:val="28"/>
-        </w:rPr>
-        <mc:AlternateContent>
-          <mc:Choice Requires="wps">
-            <w:drawing>
-              <wp:anchor distT="0" distB="0" distL="114300" distR="114300" simplePos="0" relativeHeight="251666432" behindDoc="0" locked="0" layoutInCell="1" allowOverlap="1" wp14:anchorId="3DCE3598" wp14:editId="71483891">
-                <wp:simplePos x="0" y="0"/>
-                <wp:positionH relativeFrom="margin">
-                  <wp:align>center</wp:align>
-                </wp:positionH>
-                <wp:positionV relativeFrom="paragraph">
-                  <wp:posOffset>3047365</wp:posOffset>
-                </wp:positionV>
-                <wp:extent cx="9525" cy="742950"/>
-                <wp:effectExtent l="38100" t="0" r="66675" b="57150"/>
-                <wp:wrapNone/>
-                <wp:docPr id="7" name="Straight Arrow Connector 7"/>
-                <wp:cNvGraphicFramePr/>
-                <a:graphic xmlns:a="http://schemas.openxmlformats.org/drawingml/2006/main">
-                  <a:graphicData uri="http://schemas.microsoft.com/office/word/2010/wordprocessingShape">
-                    <wps:wsp>
-                      <wps:cNvCnPr/>
-                      <wps:spPr>
-                        <a:xfrm>
-                          <a:off x="0" y="0"/>
-                          <a:ext cx="9525" cy="742950"/>
-                        </a:xfrm>
-                        <a:prstGeom prst="straightConnector1">
-                          <a:avLst/>
-                        </a:prstGeom>
-                        <a:ln w="12700">
-                          <a:solidFill>
-                            <a:schemeClr val="tx1"/>
-                          </a:solidFill>
-                          <a:tailEnd type="triangle"/>
-                        </a:ln>
-                      </wps:spPr>
-                      <wps:style>
-                        <a:lnRef idx="1">
-                          <a:schemeClr val="accent1"/>
-                        </a:lnRef>
-                        <a:fillRef idx="0">
-                          <a:schemeClr val="accent1"/>
-                        </a:fillRef>
-                        <a:effectRef idx="0">
-                          <a:schemeClr val="accent1"/>
-                        </a:effectRef>
-                        <a:fontRef idx="minor">
-                          <a:schemeClr val="tx1"/>
-                        </a:fontRef>
-                      </wps:style>
-                      <wps:bodyPr/>
-                    </wps:wsp>
-                  </a:graphicData>
-                </a:graphic>
-                <wp14:sizeRelH relativeFrom="margin">
-                  <wp14:pctWidth>0</wp14:pctWidth>
-                </wp14:sizeRelH>
-                <wp14:sizeRelV relativeFrom="margin">
-                  <wp14:pctHeight>0</wp14:pctHeight>
-                </wp14:sizeRelV>
-              </wp:anchor>
-            </w:drawing>
-          </mc:Choice>
-          <mc:Fallback>
-            <w:pict>
-              <v:shape w14:anchorId="1188B96E" id="Straight Arrow Connector 7" o:spid="_x0000_s1026" type="#_x0000_t32" style="position:absolute;margin-left:0;margin-top:239.95pt;width:.75pt;height:58.5pt;z-index:251666432;visibility:visible;mso-wrap-style:square;mso-width-percent:0;mso-height-percent:0;mso-wrap-distance-left:9pt;mso-wrap-distance-top:0;mso-wrap-distance-right:9pt;mso-wrap-distance-bottom:0;mso-position-horizontal:center;mso-position-horizontal-relative:margin;mso-position-vertical:absolute;mso-position-vertical-relative:text;mso-width-percent:0;mso-height-percent:0;mso-width-relative:margin;mso-height-relative:margin" o:gfxdata="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" strokecolor="black [3213]" strokeweight="1pt">
-                <v:stroke endarrow="block" joinstyle="miter"/>
-                <w10:wrap anchorx="margin"/>
-              </v:shape>
-            </w:pict>
-          </mc:Fallback>
-        </mc:AlternateContent>
-      </w:r>
-      <w:r>
-        <w:rPr>
-          <w:noProof/>
-          <w:sz w:val="28"/>
-          <w:szCs w:val="28"/>
-        </w:rPr>
-        <mc:AlternateContent>
-          <mc:Choice Requires="wps">
-            <w:drawing>
-              <wp:anchor distT="0" distB="0" distL="114300" distR="114300" simplePos="0" relativeHeight="251664384" behindDoc="0" locked="0" layoutInCell="1" allowOverlap="1" wp14:anchorId="2CA798B7" wp14:editId="4D952779">
+              <wp:anchor distT="0" distB="0" distL="114300" distR="114300" simplePos="0" relativeHeight="251664384" behindDoc="0" locked="0" layoutInCell="1" allowOverlap="1" wp14:anchorId="2CA798B7" wp14:editId="0D876A38">
                 <wp:simplePos x="0" y="0"/>
                 <wp:positionH relativeFrom="column">
                   <wp:posOffset>2009775</wp:posOffset>
@@ -1115,7 +891,7 @@
           </mc:Choice>
           <mc:Fallback>
             <w:pict>
-              <v:rect w14:anchorId="2CA798B7" id="Rectangle 6" o:spid="_x0000_s1030" style="position:absolute;margin-left:158.25pt;margin-top:204.8pt;width:145.5pt;height:35.25pt;z-index:251664384;visibility:visible;mso-wrap-style:square;mso-height-percent:0;mso-wrap-distance-left:9pt;mso-wrap-distance-top:0;mso-wrap-distance-right:9pt;mso-wrap-distance-bottom:0;mso-position-horizontal:absolute;mso-position-horizontal-relative:text;mso-position-vertical:absolute;mso-position-vertical-relative:text;mso-height-percent:0;mso-height-relative:margin;v-text-anchor:middle" o:gfxdata="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" fillcolor="white [3201]" strokecolor="#70ad47 [3209]" strokeweight="1pt">
+              <v:rect w14:anchorId="2CA798B7" id="Rectangle 6" o:spid="_x0000_s1029" style="position:absolute;margin-left:158.25pt;margin-top:204.8pt;width:145.5pt;height:35.25pt;z-index:251664384;visibility:visible;mso-wrap-style:square;mso-height-percent:0;mso-wrap-distance-left:9pt;mso-wrap-distance-top:0;mso-wrap-distance-right:9pt;mso-wrap-distance-bottom:0;mso-position-horizontal:absolute;mso-position-horizontal-relative:text;mso-position-vertical:absolute;mso-position-vertical-relative:text;mso-height-percent:0;mso-height-relative:margin;v-text-anchor:middle" o:gfxdata="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" fillcolor="white [3201]" strokecolor="#70ad47 [3209]" strokeweight="1pt">
                 <v:textbox>
                   <w:txbxContent>
                     <w:p>
@@ -1700,22 +1476,250 @@
           <w:szCs w:val="28"/>
         </w:rPr>
       </w:pPr>
-    </w:p>
-    <w:p>
-      <w:pPr>
-        <w:rPr>
-          <w:sz w:val="28"/>
-          <w:szCs w:val="28"/>
-        </w:rPr>
-      </w:pPr>
-    </w:p>
-    <w:p>
-      <w:pPr>
-        <w:rPr>
-          <w:sz w:val="28"/>
-          <w:szCs w:val="28"/>
-        </w:rPr>
-      </w:pPr>
+      <w:r>
+        <w:rPr>
+          <w:noProof/>
+          <w:sz w:val="28"/>
+          <w:szCs w:val="28"/>
+        </w:rPr>
+        <mc:AlternateContent>
+          <mc:Choice Requires="wps">
+            <w:drawing>
+              <wp:anchor distT="0" distB="0" distL="114300" distR="114300" simplePos="0" relativeHeight="251666432" behindDoc="0" locked="0" layoutInCell="1" allowOverlap="1" wp14:anchorId="3DCE3598" wp14:editId="468090A4">
+                <wp:simplePos x="0" y="0"/>
+                <wp:positionH relativeFrom="margin">
+                  <wp:posOffset>3047616</wp:posOffset>
+                </wp:positionH>
+                <wp:positionV relativeFrom="paragraph">
+                  <wp:posOffset>24765</wp:posOffset>
+                </wp:positionV>
+                <wp:extent cx="9525" cy="742950"/>
+                <wp:effectExtent l="38100" t="0" r="66675" b="57150"/>
+                <wp:wrapNone/>
+                <wp:docPr id="7" name="Straight Arrow Connector 7"/>
+                <wp:cNvGraphicFramePr/>
+                <a:graphic xmlns:a="http://schemas.openxmlformats.org/drawingml/2006/main">
+                  <a:graphicData uri="http://schemas.microsoft.com/office/word/2010/wordprocessingShape">
+                    <wps:wsp>
+                      <wps:cNvCnPr/>
+                      <wps:spPr>
+                        <a:xfrm>
+                          <a:off x="0" y="0"/>
+                          <a:ext cx="9525" cy="742950"/>
+                        </a:xfrm>
+                        <a:prstGeom prst="straightConnector1">
+                          <a:avLst/>
+                        </a:prstGeom>
+                        <a:ln w="12700">
+                          <a:solidFill>
+                            <a:schemeClr val="tx1"/>
+                          </a:solidFill>
+                          <a:tailEnd type="triangle"/>
+                        </a:ln>
+                      </wps:spPr>
+                      <wps:style>
+                        <a:lnRef idx="1">
+                          <a:schemeClr val="accent1"/>
+                        </a:lnRef>
+                        <a:fillRef idx="0">
+                          <a:schemeClr val="accent1"/>
+                        </a:fillRef>
+                        <a:effectRef idx="0">
+                          <a:schemeClr val="accent1"/>
+                        </a:effectRef>
+                        <a:fontRef idx="minor">
+                          <a:schemeClr val="tx1"/>
+                        </a:fontRef>
+                      </wps:style>
+                      <wps:bodyPr/>
+                    </wps:wsp>
+                  </a:graphicData>
+                </a:graphic>
+                <wp14:sizeRelH relativeFrom="margin">
+                  <wp14:pctWidth>0</wp14:pctWidth>
+                </wp14:sizeRelH>
+                <wp14:sizeRelV relativeFrom="margin">
+                  <wp14:pctHeight>0</wp14:pctHeight>
+                </wp14:sizeRelV>
+              </wp:anchor>
+            </w:drawing>
+          </mc:Choice>
+          <mc:Fallback>
+            <w:pict>
+              <v:shapetype w14:anchorId="2E75BE9C" id="_x0000_t32" coordsize="21600,21600" o:spt="32" o:oned="t" path="m,l21600,21600e" filled="f">
+                <v:path arrowok="t" fillok="f" o:connecttype="none"/>
+                <o:lock v:ext="edit" shapetype="t"/>
+              </v:shapetype>
+              <v:shape id="Straight Arrow Connector 7" o:spid="_x0000_s1026" type="#_x0000_t32" style="position:absolute;margin-left:239.95pt;margin-top:1.95pt;width:.75pt;height:58.5pt;z-index:251666432;visibility:visible;mso-wrap-style:square;mso-width-percent:0;mso-height-percent:0;mso-wrap-distance-left:9pt;mso-wrap-distance-top:0;mso-wrap-distance-right:9pt;mso-wrap-distance-bottom:0;mso-position-horizontal:absolute;mso-position-horizontal-relative:margin;mso-position-vertical:absolute;mso-position-vertical-relative:text;mso-width-percent:0;mso-height-percent:0;mso-width-relative:margin;mso-height-relative:margin" o:gfxdata="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" strokecolor="black [3213]" strokeweight="1pt">
+                <v:stroke endarrow="block" joinstyle="miter"/>
+                <w10:wrap anchorx="margin"/>
+              </v:shape>
+            </w:pict>
+          </mc:Fallback>
+        </mc:AlternateContent>
+      </w:r>
+    </w:p>
+    <w:p>
+      <w:pPr>
+        <w:rPr>
+          <w:sz w:val="28"/>
+          <w:szCs w:val="28"/>
+        </w:rPr>
+      </w:pPr>
+    </w:p>
+    <w:p>
+      <w:pPr>
+        <w:rPr>
+          <w:sz w:val="28"/>
+          <w:szCs w:val="28"/>
+        </w:rPr>
+      </w:pPr>
+      <w:r>
+        <w:rPr>
+          <w:noProof/>
+          <w:sz w:val="28"/>
+          <w:szCs w:val="28"/>
+        </w:rPr>
+        <mc:AlternateContent>
+          <mc:Choice Requires="wps">
+            <w:drawing>
+              <wp:anchor distT="0" distB="0" distL="114300" distR="114300" simplePos="0" relativeHeight="251667456" behindDoc="0" locked="0" layoutInCell="1" allowOverlap="1" wp14:anchorId="6149D7E5" wp14:editId="377C6D50">
+                <wp:simplePos x="0" y="0"/>
+                <wp:positionH relativeFrom="margin">
+                  <wp:posOffset>2274983</wp:posOffset>
+                </wp:positionH>
+                <wp:positionV relativeFrom="paragraph">
+                  <wp:posOffset>87158</wp:posOffset>
+                </wp:positionV>
+                <wp:extent cx="1524000" cy="1371600"/>
+                <wp:effectExtent l="19050" t="19050" r="38100" b="38100"/>
+                <wp:wrapNone/>
+                <wp:docPr id="8" name="Diamond 8"/>
+                <wp:cNvGraphicFramePr/>
+                <a:graphic xmlns:a="http://schemas.openxmlformats.org/drawingml/2006/main">
+                  <a:graphicData uri="http://schemas.microsoft.com/office/word/2010/wordprocessingShape">
+                    <wps:wsp>
+                      <wps:cNvSpPr/>
+                      <wps:spPr>
+                        <a:xfrm>
+                          <a:off x="0" y="0"/>
+                          <a:ext cx="1524000" cy="1371600"/>
+                        </a:xfrm>
+                        <a:prstGeom prst="diamond">
+                          <a:avLst/>
+                        </a:prstGeom>
+                      </wps:spPr>
+                      <wps:style>
+                        <a:lnRef idx="2">
+                          <a:schemeClr val="accent6"/>
+                        </a:lnRef>
+                        <a:fillRef idx="1">
+                          <a:schemeClr val="lt1"/>
+                        </a:fillRef>
+                        <a:effectRef idx="0">
+                          <a:schemeClr val="accent6"/>
+                        </a:effectRef>
+                        <a:fontRef idx="minor">
+                          <a:schemeClr val="dk1"/>
+                        </a:fontRef>
+                      </wps:style>
+                      <wps:txbx>
+                        <w:txbxContent>
+                          <w:p>
+                            <w:pPr>
+                              <w:jc w:val="center"/>
+                              <w:rPr>
+                                <w:b/>
+                                <w:sz w:val="32"/>
+                                <w:szCs w:val="32"/>
+                              </w:rPr>
+                            </w:pPr>
+                            <w:r>
+                              <w:rPr>
+                                <w:b/>
+                                <w:sz w:val="32"/>
+                                <w:szCs w:val="32"/>
+                              </w:rPr>
+                              <w:t>Is d&gt;</w:t>
+                            </w:r>
+                            <w:proofErr w:type="gramStart"/>
+                            <w:r>
+                              <w:rPr>
+                                <w:b/>
+                                <w:sz w:val="32"/>
+                                <w:szCs w:val="32"/>
+                              </w:rPr>
+                              <w:t>75 ?</w:t>
+                            </w:r>
+                            <w:proofErr w:type="gramEnd"/>
+                          </w:p>
+                          <w:p/>
+                        </w:txbxContent>
+                      </wps:txbx>
+                      <wps:bodyPr rot="0" spcFirstLastPara="0" vertOverflow="overflow" horzOverflow="overflow" vert="horz" wrap="square" lIns="91440" tIns="45720" rIns="91440" bIns="45720" numCol="1" spcCol="0" rtlCol="0" fromWordArt="0" anchor="ctr" anchorCtr="0" forceAA="0" compatLnSpc="1">
+                        <a:prstTxWarp prst="textNoShape">
+                          <a:avLst/>
+                        </a:prstTxWarp>
+                        <a:noAutofit/>
+                      </wps:bodyPr>
+                    </wps:wsp>
+                  </a:graphicData>
+                </a:graphic>
+                <wp14:sizeRelH relativeFrom="margin">
+                  <wp14:pctWidth>0</wp14:pctWidth>
+                </wp14:sizeRelH>
+                <wp14:sizeRelV relativeFrom="margin">
+                  <wp14:pctHeight>0</wp14:pctHeight>
+                </wp14:sizeRelV>
+              </wp:anchor>
+            </w:drawing>
+          </mc:Choice>
+          <mc:Fallback>
+            <w:pict>
+              <v:shapetype w14:anchorId="6149D7E5" id="_x0000_t4" coordsize="21600,21600" o:spt="4" path="m10800,l,10800,10800,21600,21600,10800xe">
+                <v:stroke joinstyle="miter"/>
+                <v:path gradientshapeok="t" o:connecttype="rect" textboxrect="5400,5400,16200,16200"/>
+              </v:shapetype>
+              <v:shape id="Diamond 8" o:spid="_x0000_s1032" type="#_x0000_t4" style="position:absolute;margin-left:179.15pt;margin-top:6.85pt;width:120pt;height:108pt;z-index:251667456;visibility:visible;mso-wrap-style:square;mso-width-percent:0;mso-height-percent:0;mso-wrap-distance-left:9pt;mso-wrap-distance-top:0;mso-wrap-distance-right:9pt;mso-wrap-distance-bottom:0;mso-position-horizontal:absolute;mso-position-horizontal-relative:margin;mso-position-vertical:absolute;mso-position-vertical-relative:text;mso-width-percent:0;mso-height-percent:0;mso-width-relative:margin;mso-height-relative:margin;v-text-anchor:middle" o:gfxdata="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" fillcolor="white [3201]" strokecolor="#70ad47 [3209]" strokeweight="1pt">
+                <v:textbox>
+                  <w:txbxContent>
+                    <w:p>
+                      <w:pPr>
+                        <w:jc w:val="center"/>
+                        <w:rPr>
+                          <w:b/>
+                          <w:sz w:val="32"/>
+                          <w:szCs w:val="32"/>
+                        </w:rPr>
+                      </w:pPr>
+                      <w:r>
+                        <w:rPr>
+                          <w:b/>
+                          <w:sz w:val="32"/>
+                          <w:szCs w:val="32"/>
+                        </w:rPr>
+                        <w:t>Is d&gt;</w:t>
+                      </w:r>
+                      <w:proofErr w:type="gramStart"/>
+                      <w:r>
+                        <w:rPr>
+                          <w:b/>
+                          <w:sz w:val="32"/>
+                          <w:szCs w:val="32"/>
+                        </w:rPr>
+                        <w:t>75 ?</w:t>
+                      </w:r>
+                      <w:proofErr w:type="gramEnd"/>
+                    </w:p>
+                    <w:p/>
+                  </w:txbxContent>
+                </v:textbox>
+                <w10:wrap anchorx="margin"/>
+              </v:shape>
+            </w:pict>
+          </mc:Fallback>
+        </mc:AlternateContent>
+      </w:r>
     </w:p>
     <w:p>
       <w:pPr>
@@ -11627,7 +11631,11 @@
           <w:szCs w:val="28"/>
         </w:rPr>
       </w:pPr>
-      <w:r>
+    </w:p>
+    <w:p>
+      <w:pPr>
+        <w:spacing w:after="0" w:line="240" w:lineRule="auto"/>
+        <w:jc w:val="center"/>
         <w:rPr>
           <w:rFonts w:ascii="DejaVuSans_qo" w:eastAsia="Times New Roman" w:hAnsi="DejaVuSans_qo" w:cs="Times New Roman"/>
           <w:b/>
@@ -11635,8 +11643,7 @@
           <w:sz w:val="28"/>
           <w:szCs w:val="28"/>
         </w:rPr>
-        <w:t>ASSIGNMENT 6</w:t>
-      </w:r>
+      </w:pPr>
     </w:p>
     <w:p>
       <w:pPr>
@@ -11650,25 +11657,48 @@
           <w:szCs w:val="28"/>
         </w:rPr>
       </w:pPr>
-    </w:p>
-    <w:p>
-      <w:pPr>
-        <w:spacing w:after="0" w:line="240" w:lineRule="auto"/>
-        <w:rPr>
-          <w:rFonts w:ascii="DejaVuSans_qo" w:eastAsia="Times New Roman" w:hAnsi="DejaVuSans_qo" w:cs="Times New Roman"/>
+      <w:r>
+        <w:rPr>
+          <w:rFonts w:ascii="DejaVuSans_qo" w:eastAsia="Times New Roman" w:hAnsi="DejaVuSans_qo" w:cs="Times New Roman"/>
+          <w:b/>
           <w:spacing w:val="-2"/>
           <w:sz w:val="28"/>
           <w:szCs w:val="28"/>
         </w:rPr>
-      </w:pPr>
-      <w:r>
-        <w:rPr>
-          <w:rFonts w:ascii="DejaVuSans_qo" w:eastAsia="Times New Roman" w:hAnsi="DejaVuSans_qo" w:cs="Times New Roman"/>
+        <w:lastRenderedPageBreak/>
+        <w:t>ASSIGNMENT 6</w:t>
+      </w:r>
+    </w:p>
+    <w:p>
+      <w:pPr>
+        <w:spacing w:after="0" w:line="240" w:lineRule="auto"/>
+        <w:jc w:val="center"/>
+        <w:rPr>
+          <w:rFonts w:ascii="DejaVuSans_qo" w:eastAsia="Times New Roman" w:hAnsi="DejaVuSans_qo" w:cs="Times New Roman"/>
+          <w:b/>
           <w:spacing w:val="-2"/>
           <w:sz w:val="28"/>
           <w:szCs w:val="28"/>
         </w:rPr>
-        <w:lastRenderedPageBreak/>
+      </w:pPr>
+    </w:p>
+    <w:p>
+      <w:pPr>
+        <w:spacing w:after="0" w:line="240" w:lineRule="auto"/>
+        <w:rPr>
+          <w:rFonts w:ascii="DejaVuSans_qo" w:eastAsia="Times New Roman" w:hAnsi="DejaVuSans_qo" w:cs="Times New Roman"/>
+          <w:spacing w:val="-2"/>
+          <w:sz w:val="28"/>
+          <w:szCs w:val="28"/>
+        </w:rPr>
+      </w:pPr>
+      <w:r>
+        <w:rPr>
+          <w:rFonts w:ascii="DejaVuSans_qo" w:eastAsia="Times New Roman" w:hAnsi="DejaVuSans_qo" w:cs="Times New Roman"/>
+          <w:spacing w:val="-2"/>
+          <w:sz w:val="28"/>
+          <w:szCs w:val="28"/>
+        </w:rPr>
         <w:t>Open Python IDLE and execute the following commands. Observe the output.</w:t>
       </w:r>
     </w:p>
@@ -12713,6 +12743,7 @@
           <w:sz w:val="28"/>
           <w:szCs w:val="28"/>
         </w:rPr>
+        <w:lastRenderedPageBreak/>
         <w:t>x=5.3+0.9j</w:t>
       </w:r>
     </w:p>
@@ -12731,7 +12762,6 @@
           <w:sz w:val="28"/>
           <w:szCs w:val="28"/>
         </w:rPr>
-        <w:lastRenderedPageBreak/>
         <w:t>Assign the value to a variable named as x</w:t>
       </w:r>
     </w:p>
@@ -13349,6 +13379,7 @@
           <w:sz w:val="28"/>
           <w:szCs w:val="28"/>
         </w:rPr>
+        <w:lastRenderedPageBreak/>
         <w:t>•</w:t>
       </w:r>
       <w:proofErr w:type="spellStart"/>
@@ -13386,7 +13417,6 @@
           <w:sz w:val="28"/>
           <w:szCs w:val="28"/>
         </w:rPr>
-        <w:lastRenderedPageBreak/>
         <w:t>•</w:t>
       </w:r>
       <w:proofErr w:type="spellStart"/>
@@ -13902,6 +13932,7 @@
           <w:sz w:val="28"/>
           <w:szCs w:val="28"/>
         </w:rPr>
+        <w:lastRenderedPageBreak/>
         <w:t>s = True</w:t>
       </w:r>
     </w:p>
@@ -13923,7 +13954,6 @@
           <w:sz w:val="28"/>
           <w:szCs w:val="28"/>
         </w:rPr>
-        <w:lastRenderedPageBreak/>
         <w:t>print(</w:t>
       </w:r>
       <w:proofErr w:type="gramEnd"/>
@@ -14338,6 +14368,7 @@
           <w:sz w:val="28"/>
           <w:szCs w:val="28"/>
         </w:rPr>
+        <w:lastRenderedPageBreak/>
         <w:t>•</w:t>
       </w:r>
       <w:r>
@@ -14374,7 +14405,6 @@
           <w:sz w:val="28"/>
           <w:szCs w:val="28"/>
         </w:rPr>
-        <w:lastRenderedPageBreak/>
         <w:t>•</w:t>
       </w:r>
       <w:r>
@@ -14647,16 +14677,7 @@
           <w:sz w:val="28"/>
           <w:szCs w:val="28"/>
         </w:rPr>
-        <w:t>Consider two variables 'a' and 'b' in Python such that a = 4 and b = 5. Swap the values of 'a' and 'b' without</w:t>
-      </w:r>
-      <w:r>
-        <w:rPr>
-          <w:rFonts w:ascii="DejaVuSans_qo" w:eastAsia="Times New Roman" w:hAnsi="DejaVuSans_qo" w:cs="Times New Roman"/>
-          <w:spacing w:val="2"/>
-          <w:sz w:val="28"/>
-          <w:szCs w:val="28"/>
-        </w:rPr>
-        <w:t xml:space="preserve"> </w:t>
+        <w:t xml:space="preserve">Consider two variables 'a' and 'b' in Python such that a = 4 and b = 5. Swap the values of 'a' and 'b' without </w:t>
       </w:r>
       <w:r>
         <w:rPr>
@@ -14906,22 +14927,6 @@
       <w:pPr>
         <w:spacing w:after="0" w:line="240" w:lineRule="auto"/>
         <w:rPr>
-          <w:noProof/>
-        </w:rPr>
-      </w:pPr>
-    </w:p>
-    <w:p>
-      <w:pPr>
-        <w:spacing w:after="0" w:line="240" w:lineRule="auto"/>
-        <w:rPr>
-          <w:noProof/>
-        </w:rPr>
-      </w:pPr>
-    </w:p>
-    <w:p>
-      <w:pPr>
-        <w:spacing w:after="0" w:line="240" w:lineRule="auto"/>
-        <w:rPr>
           <w:rFonts w:ascii="DejaVuSans_qo" w:eastAsia="Times New Roman" w:hAnsi="DejaVuSans_qo" w:cs="Times New Roman"/>
           <w:color w:val="626262"/>
           <w:spacing w:val="-2"/>
@@ -14934,9 +14939,9 @@
           <w:noProof/>
         </w:rPr>
         <w:drawing>
-          <wp:inline distT="0" distB="0" distL="0" distR="0" wp14:anchorId="75983558" wp14:editId="655B7886">
-            <wp:extent cx="6902450" cy="2029439"/>
-            <wp:effectExtent l="0" t="0" r="0" b="9525"/>
+          <wp:inline distT="0" distB="0" distL="0" distR="0" wp14:anchorId="75983558" wp14:editId="040F79A3">
+            <wp:extent cx="7224323" cy="2124075"/>
+            <wp:effectExtent l="0" t="0" r="0" b="0"/>
             <wp:docPr id="215" name="Picture 215"/>
             <wp:cNvGraphicFramePr>
               <a:graphicFrameLocks xmlns:a="http://schemas.openxmlformats.org/drawingml/2006/main" noChangeAspect="1"/>
@@ -14957,7 +14962,7 @@
                   <pic:spPr>
                     <a:xfrm>
                       <a:off x="0" y="0"/>
-                      <a:ext cx="7330078" cy="2155169"/>
+                      <a:ext cx="7684499" cy="2259375"/>
                     </a:xfrm>
                     <a:prstGeom prst="rect">
                       <a:avLst/>
@@ -15375,7 +15380,6 @@
         </w:numPr>
         <w:rPr>
           <w:rFonts w:ascii="DejaVuSans_qo" w:hAnsi="DejaVuSans_qo"/>
-          <w:color w:val="626262"/>
           <w:sz w:val="28"/>
           <w:szCs w:val="28"/>
         </w:rPr>
@@ -15383,7 +15387,6 @@
       <w:r>
         <w:rPr>
           <w:rFonts w:ascii="DejaVuSans_qo" w:hAnsi="DejaVuSans_qo"/>
-          <w:color w:val="626262"/>
           <w:sz w:val="28"/>
           <w:szCs w:val="28"/>
         </w:rPr>
@@ -15392,7 +15395,6 @@
       <w:r>
         <w:rPr>
           <w:rFonts w:ascii="DejaVuSans_qo" w:hAnsi="DejaVuSans_qo"/>
-          <w:color w:val="626262"/>
           <w:sz w:val="28"/>
           <w:szCs w:val="28"/>
         </w:rPr>
@@ -15401,7 +15403,6 @@
       <w:r>
         <w:rPr>
           <w:rFonts w:ascii="DejaVuSans_qo" w:hAnsi="DejaVuSans_qo"/>
-          <w:color w:val="626262"/>
           <w:sz w:val="28"/>
           <w:szCs w:val="28"/>
         </w:rPr>
@@ -15412,7 +15413,6 @@
       <w:pPr>
         <w:rPr>
           <w:rFonts w:ascii="DejaVuSans_qo" w:hAnsi="DejaVuSans_qo"/>
-          <w:color w:val="626262"/>
           <w:spacing w:val="-2"/>
           <w:sz w:val="28"/>
           <w:szCs w:val="28"/>
@@ -15421,7 +15421,6 @@
       <w:r>
         <w:rPr>
           <w:rFonts w:ascii="DejaVuSans_qo" w:hAnsi="DejaVuSans_qo"/>
-          <w:color w:val="626262"/>
           <w:spacing w:val="-2"/>
           <w:sz w:val="28"/>
           <w:szCs w:val="28"/>
@@ -15431,7 +15430,6 @@
       <w:r>
         <w:rPr>
           <w:rFonts w:ascii="DejaVuSans_qo" w:hAnsi="DejaVuSans_qo"/>
-          <w:color w:val="626262"/>
           <w:spacing w:val="-2"/>
           <w:sz w:val="28"/>
           <w:szCs w:val="28"/>
@@ -15441,7 +15439,6 @@
       <w:r>
         <w:rPr>
           <w:rFonts w:ascii="DejaVuSans_qo" w:hAnsi="DejaVuSans_qo"/>
-          <w:color w:val="626262"/>
           <w:spacing w:val="-2"/>
           <w:sz w:val="28"/>
           <w:szCs w:val="28"/>
@@ -15451,7 +15448,6 @@
       <w:r>
         <w:rPr>
           <w:rFonts w:ascii="DejaVuSans_qo" w:hAnsi="DejaVuSans_qo"/>
-          <w:color w:val="626262"/>
           <w:spacing w:val="-2"/>
           <w:sz w:val="28"/>
           <w:szCs w:val="28"/>
@@ -15463,7 +15459,6 @@
       <w:pPr>
         <w:rPr>
           <w:rFonts w:ascii="DejaVuSans_qo" w:hAnsi="DejaVuSans_qo"/>
-          <w:color w:val="626262"/>
           <w:sz w:val="28"/>
           <w:szCs w:val="28"/>
         </w:rPr>
@@ -15471,7 +15466,6 @@
       <w:r>
         <w:rPr>
           <w:rFonts w:ascii="LiberationSans_rb" w:hAnsi="LiberationSans_rb"/>
-          <w:color w:val="626262"/>
           <w:sz w:val="28"/>
           <w:szCs w:val="28"/>
         </w:rPr>
@@ -15480,7 +15474,6 @@
       <w:r>
         <w:rPr>
           <w:rFonts w:ascii="LiberationSans_rb" w:hAnsi="LiberationSans_rb"/>
-          <w:color w:val="626262"/>
           <w:sz w:val="28"/>
           <w:szCs w:val="28"/>
         </w:rPr>
@@ -15489,7 +15482,6 @@
       <w:r>
         <w:rPr>
           <w:rFonts w:ascii="DejaVuSans_qo" w:hAnsi="DejaVuSans_qo"/>
-          <w:color w:val="626262"/>
           <w:sz w:val="28"/>
           <w:szCs w:val="28"/>
         </w:rPr>
@@ -15500,7 +15492,6 @@
       <w:pPr>
         <w:rPr>
           <w:rFonts w:ascii="DejaVuSans_qo" w:hAnsi="DejaVuSans_qo"/>
-          <w:color w:val="626262"/>
           <w:spacing w:val="-2"/>
           <w:sz w:val="28"/>
           <w:szCs w:val="28"/>
@@ -15509,7 +15500,6 @@
       <w:r>
         <w:rPr>
           <w:rFonts w:ascii="LiberationSans_rb" w:hAnsi="LiberationSans_rb"/>
-          <w:color w:val="626262"/>
           <w:sz w:val="28"/>
           <w:szCs w:val="28"/>
         </w:rPr>
@@ -15518,7 +15508,6 @@
       <w:r>
         <w:rPr>
           <w:rFonts w:ascii="LiberationSans_rb" w:hAnsi="LiberationSans_rb"/>
-          <w:color w:val="626262"/>
           <w:sz w:val="28"/>
           <w:szCs w:val="28"/>
         </w:rPr>
@@ -15527,7 +15516,6 @@
       <w:r>
         <w:rPr>
           <w:rFonts w:ascii="DejaVuSans_qo" w:hAnsi="DejaVuSans_qo"/>
-          <w:color w:val="626262"/>
           <w:spacing w:val="-2"/>
           <w:sz w:val="28"/>
           <w:szCs w:val="28"/>
@@ -15539,7 +15527,6 @@
       <w:pPr>
         <w:rPr>
           <w:rFonts w:ascii="DejaVuSans_qo" w:hAnsi="DejaVuSans_qo"/>
-          <w:color w:val="626262"/>
           <w:sz w:val="28"/>
           <w:szCs w:val="28"/>
         </w:rPr>
@@ -15547,7 +15534,6 @@
       <w:r>
         <w:rPr>
           <w:rFonts w:ascii="LiberationSans_rb" w:hAnsi="LiberationSans_rb"/>
-          <w:color w:val="626262"/>
           <w:sz w:val="28"/>
           <w:szCs w:val="28"/>
         </w:rPr>
@@ -15556,7 +15542,6 @@
       <w:r>
         <w:rPr>
           <w:rFonts w:ascii="LiberationSans_rb" w:hAnsi="LiberationSans_rb"/>
-          <w:color w:val="626262"/>
           <w:sz w:val="28"/>
           <w:szCs w:val="28"/>
         </w:rPr>
@@ -15565,7 +15550,6 @@
       <w:r>
         <w:rPr>
           <w:rFonts w:ascii="DejaVuSans_qo" w:hAnsi="DejaVuSans_qo"/>
-          <w:color w:val="626262"/>
           <w:sz w:val="28"/>
           <w:szCs w:val="28"/>
         </w:rPr>
@@ -15576,7 +15560,6 @@
       <w:pPr>
         <w:rPr>
           <w:rFonts w:ascii="DejaVuSans_qo" w:hAnsi="DejaVuSans_qo"/>
-          <w:color w:val="626262"/>
           <w:spacing w:val="-2"/>
           <w:sz w:val="28"/>
           <w:szCs w:val="28"/>
@@ -15585,7 +15568,6 @@
       <w:r>
         <w:rPr>
           <w:rFonts w:ascii="DejaVuSans_qo" w:hAnsi="DejaVuSans_qo"/>
-          <w:color w:val="626262"/>
           <w:spacing w:val="-2"/>
           <w:sz w:val="28"/>
           <w:szCs w:val="28"/>
@@ -15718,8 +15700,2472 @@
           <w:szCs w:val="28"/>
         </w:rPr>
       </w:pPr>
+    </w:p>
+    <w:p>
+      <w:pPr>
+        <w:spacing w:after="0" w:line="240" w:lineRule="auto"/>
+        <w:jc w:val="center"/>
+        <w:rPr>
+          <w:b/>
+          <w:sz w:val="28"/>
+          <w:szCs w:val="28"/>
+        </w:rPr>
+      </w:pPr>
+      <w:r>
+        <w:rPr>
+          <w:b/>
+          <w:sz w:val="28"/>
+          <w:szCs w:val="28"/>
+        </w:rPr>
+        <w:t>ASSIGNEMENT 12</w:t>
+      </w:r>
+    </w:p>
+    <w:p>
+      <w:pPr>
+        <w:spacing w:after="0" w:line="240" w:lineRule="auto"/>
+        <w:rPr>
+          <w:b/>
+          <w:sz w:val="28"/>
+          <w:szCs w:val="28"/>
+        </w:rPr>
+      </w:pPr>
+    </w:p>
+    <w:p>
+      <w:pPr>
+        <w:spacing w:after="0" w:line="240" w:lineRule="auto"/>
+        <w:rPr>
+          <w:rFonts w:ascii="DejaVuSans_qo" w:eastAsia="Times New Roman" w:hAnsi="DejaVuSans_qo" w:cs="Times New Roman"/>
+          <w:sz w:val="28"/>
+          <w:szCs w:val="28"/>
+        </w:rPr>
+      </w:pPr>
+      <w:r>
+        <w:rPr>
+          <w:rFonts w:ascii="DejaVuSans_qo" w:eastAsia="Times New Roman" w:hAnsi="DejaVuSans_qo" w:cs="Times New Roman"/>
+          <w:sz w:val="28"/>
+          <w:szCs w:val="28"/>
+        </w:rPr>
+        <w:t>Identify the sections of the given program where the coding standards are not followed and correct them.</w:t>
+      </w:r>
+    </w:p>
+    <w:p>
+      <w:pPr>
+        <w:spacing w:after="0" w:line="240" w:lineRule="auto"/>
+        <w:rPr>
+          <w:b/>
+          <w:sz w:val="28"/>
+          <w:szCs w:val="28"/>
+        </w:rPr>
+      </w:pPr>
+    </w:p>
+    <w:p>
+      <w:pPr>
+        <w:pStyle w:val="ListParagraph"/>
+        <w:numPr>
+          <w:ilvl w:val="0"/>
+          <w:numId w:val="19"/>
+        </w:numPr>
+        <w:spacing w:after="0" w:line="240" w:lineRule="auto"/>
+        <w:rPr>
+          <w:sz w:val="28"/>
+          <w:szCs w:val="28"/>
+        </w:rPr>
+      </w:pPr>
+      <w:proofErr w:type="spellStart"/>
+      <w:r>
+        <w:rPr>
+          <w:sz w:val="28"/>
+          <w:szCs w:val="28"/>
+        </w:rPr>
+        <w:t>itemNo</w:t>
+      </w:r>
+      <w:proofErr w:type="spellEnd"/>
+      <w:r>
+        <w:rPr>
+          <w:sz w:val="28"/>
+          <w:szCs w:val="28"/>
+        </w:rPr>
+        <w:t>= 1005</w:t>
+      </w:r>
+    </w:p>
+    <w:p>
+      <w:pPr>
+        <w:pStyle w:val="ListParagraph"/>
+        <w:spacing w:after="0" w:line="240" w:lineRule="auto"/>
+        <w:rPr>
+          <w:sz w:val="28"/>
+          <w:szCs w:val="28"/>
+        </w:rPr>
+      </w:pPr>
+      <w:proofErr w:type="spellStart"/>
+      <w:r>
+        <w:rPr>
+          <w:sz w:val="28"/>
+          <w:szCs w:val="28"/>
+        </w:rPr>
+        <w:t>Ans</w:t>
+      </w:r>
+      <w:proofErr w:type="spellEnd"/>
+      <w:r>
+        <w:rPr>
+          <w:sz w:val="28"/>
+          <w:szCs w:val="28"/>
+        </w:rPr>
+        <w:t>: Firstly, all the letters should be in lowercase and secondly a combination of two words should be separated by _ mark. And also there must be spaces between the binary operators. So the right representation of the variable is:</w:t>
+      </w:r>
+    </w:p>
+    <w:p>
+      <w:pPr>
+        <w:pStyle w:val="ListParagraph"/>
+        <w:spacing w:after="0" w:line="240" w:lineRule="auto"/>
+        <w:rPr>
+          <w:sz w:val="28"/>
+          <w:szCs w:val="28"/>
+        </w:rPr>
+      </w:pPr>
+      <w:proofErr w:type="spellStart"/>
+      <w:r>
+        <w:rPr>
+          <w:sz w:val="28"/>
+          <w:szCs w:val="28"/>
+        </w:rPr>
+        <w:t>item_no</w:t>
+      </w:r>
+      <w:proofErr w:type="spellEnd"/>
+      <w:r>
+        <w:rPr>
+          <w:sz w:val="28"/>
+          <w:szCs w:val="28"/>
+        </w:rPr>
+        <w:t xml:space="preserve"> = 1005</w:t>
+      </w:r>
+    </w:p>
+    <w:p>
+      <w:pPr>
+        <w:pStyle w:val="ListParagraph"/>
+        <w:numPr>
+          <w:ilvl w:val="0"/>
+          <w:numId w:val="19"/>
+        </w:numPr>
+        <w:spacing w:after="0" w:line="240" w:lineRule="auto"/>
+        <w:rPr>
+          <w:sz w:val="28"/>
+          <w:szCs w:val="28"/>
+        </w:rPr>
+      </w:pPr>
+      <w:proofErr w:type="spellStart"/>
+      <w:r>
+        <w:rPr>
+          <w:sz w:val="28"/>
+          <w:szCs w:val="28"/>
+        </w:rPr>
+        <w:t>unitprice</w:t>
+      </w:r>
+      <w:proofErr w:type="spellEnd"/>
+      <w:r>
+        <w:rPr>
+          <w:sz w:val="28"/>
+          <w:szCs w:val="28"/>
+        </w:rPr>
+        <w:t xml:space="preserve"> = 250</w:t>
+      </w:r>
+    </w:p>
+    <w:p>
+      <w:pPr>
+        <w:pStyle w:val="ListParagraph"/>
+        <w:spacing w:after="0" w:line="240" w:lineRule="auto"/>
+        <w:rPr>
+          <w:sz w:val="28"/>
+          <w:szCs w:val="28"/>
+        </w:rPr>
+      </w:pPr>
+      <w:proofErr w:type="spellStart"/>
+      <w:r>
+        <w:rPr>
+          <w:sz w:val="28"/>
+          <w:szCs w:val="28"/>
+        </w:rPr>
+        <w:t>Ans</w:t>
+      </w:r>
+      <w:proofErr w:type="spellEnd"/>
+      <w:r>
+        <w:rPr>
+          <w:sz w:val="28"/>
+          <w:szCs w:val="28"/>
+        </w:rPr>
+        <w:t xml:space="preserve">: Firstly we need underscore mark to separate the two words, </w:t>
+      </w:r>
+      <w:proofErr w:type="gramStart"/>
+      <w:r>
+        <w:rPr>
+          <w:sz w:val="28"/>
+          <w:szCs w:val="28"/>
+        </w:rPr>
+        <w:t>So</w:t>
+      </w:r>
+      <w:proofErr w:type="gramEnd"/>
+      <w:r>
+        <w:rPr>
+          <w:sz w:val="28"/>
+          <w:szCs w:val="28"/>
+        </w:rPr>
+        <w:t xml:space="preserve"> the right representation is </w:t>
+      </w:r>
+    </w:p>
+    <w:p>
+      <w:pPr>
+        <w:pStyle w:val="ListParagraph"/>
+        <w:spacing w:after="0" w:line="240" w:lineRule="auto"/>
+        <w:rPr>
+          <w:sz w:val="28"/>
+          <w:szCs w:val="28"/>
+        </w:rPr>
+      </w:pPr>
+      <w:proofErr w:type="spellStart"/>
+      <w:r>
+        <w:rPr>
+          <w:sz w:val="28"/>
+          <w:szCs w:val="28"/>
+        </w:rPr>
+        <w:t>unit_price</w:t>
+      </w:r>
+      <w:proofErr w:type="spellEnd"/>
+      <w:r>
+        <w:rPr>
+          <w:sz w:val="28"/>
+          <w:szCs w:val="28"/>
+        </w:rPr>
+        <w:t xml:space="preserve"> = 250</w:t>
+      </w:r>
+    </w:p>
+    <w:p>
+      <w:pPr>
+        <w:pStyle w:val="ListParagraph"/>
+        <w:numPr>
+          <w:ilvl w:val="0"/>
+          <w:numId w:val="19"/>
+        </w:numPr>
+        <w:spacing w:after="0" w:line="240" w:lineRule="auto"/>
+        <w:rPr>
+          <w:sz w:val="28"/>
+          <w:szCs w:val="28"/>
+        </w:rPr>
+      </w:pPr>
+      <w:r>
+        <w:rPr>
+          <w:sz w:val="28"/>
+          <w:szCs w:val="28"/>
+        </w:rPr>
+        <w:t>quantity=2</w:t>
+      </w:r>
+    </w:p>
+    <w:p>
+      <w:pPr>
+        <w:pStyle w:val="ListParagraph"/>
+        <w:spacing w:after="0" w:line="240" w:lineRule="auto"/>
+        <w:rPr>
+          <w:sz w:val="28"/>
+          <w:szCs w:val="28"/>
+        </w:rPr>
+      </w:pPr>
+      <w:proofErr w:type="spellStart"/>
+      <w:r>
+        <w:rPr>
+          <w:sz w:val="28"/>
+          <w:szCs w:val="28"/>
+        </w:rPr>
+        <w:t>Ans</w:t>
+      </w:r>
+      <w:proofErr w:type="spellEnd"/>
+      <w:r>
+        <w:rPr>
+          <w:sz w:val="28"/>
+          <w:szCs w:val="28"/>
+        </w:rPr>
+        <w:t>: Space between the binary operators</w:t>
+      </w:r>
+    </w:p>
+    <w:p>
+      <w:pPr>
+        <w:pStyle w:val="ListParagraph"/>
+        <w:spacing w:after="0" w:line="240" w:lineRule="auto"/>
+        <w:rPr>
+          <w:sz w:val="28"/>
+          <w:szCs w:val="28"/>
+        </w:rPr>
+      </w:pPr>
+      <w:proofErr w:type="gramStart"/>
+      <w:r>
+        <w:rPr>
+          <w:sz w:val="28"/>
+          <w:szCs w:val="28"/>
+        </w:rPr>
+        <w:t>quantity</w:t>
+      </w:r>
+      <w:proofErr w:type="gramEnd"/>
+      <w:r>
+        <w:rPr>
+          <w:sz w:val="28"/>
+          <w:szCs w:val="28"/>
+        </w:rPr>
+        <w:t xml:space="preserve"> = 2</w:t>
+      </w:r>
+    </w:p>
+    <w:p>
+      <w:pPr>
+        <w:pStyle w:val="ListParagraph"/>
+        <w:numPr>
+          <w:ilvl w:val="0"/>
+          <w:numId w:val="19"/>
+        </w:numPr>
+        <w:spacing w:after="0" w:line="240" w:lineRule="auto"/>
+        <w:rPr>
+          <w:sz w:val="28"/>
+          <w:szCs w:val="28"/>
+        </w:rPr>
+      </w:pPr>
+      <w:r>
+        <w:rPr>
+          <w:sz w:val="28"/>
+          <w:szCs w:val="28"/>
+        </w:rPr>
+        <w:t>amount=quantity*</w:t>
+      </w:r>
+      <w:proofErr w:type="spellStart"/>
+      <w:r>
+        <w:rPr>
+          <w:sz w:val="28"/>
+          <w:szCs w:val="28"/>
+        </w:rPr>
+        <w:t>unitprice</w:t>
+      </w:r>
+      <w:proofErr w:type="spellEnd"/>
+    </w:p>
+    <w:p>
+      <w:pPr>
+        <w:pStyle w:val="ListParagraph"/>
+        <w:spacing w:after="0" w:line="240" w:lineRule="auto"/>
+        <w:rPr>
+          <w:sz w:val="28"/>
+          <w:szCs w:val="28"/>
+        </w:rPr>
+      </w:pPr>
+      <w:proofErr w:type="spellStart"/>
+      <w:r>
+        <w:rPr>
+          <w:sz w:val="28"/>
+          <w:szCs w:val="28"/>
+        </w:rPr>
+        <w:t>Ans</w:t>
+      </w:r>
+      <w:proofErr w:type="spellEnd"/>
+      <w:r>
+        <w:rPr>
+          <w:sz w:val="28"/>
+          <w:szCs w:val="28"/>
+        </w:rPr>
+        <w:t xml:space="preserve">: amount = quantity * </w:t>
+      </w:r>
+      <w:proofErr w:type="spellStart"/>
+      <w:r>
+        <w:rPr>
+          <w:sz w:val="28"/>
+          <w:szCs w:val="28"/>
+        </w:rPr>
+        <w:t>unit_price</w:t>
+      </w:r>
+      <w:proofErr w:type="spellEnd"/>
+    </w:p>
+    <w:p>
+      <w:pPr>
+        <w:pStyle w:val="ListParagraph"/>
+        <w:numPr>
+          <w:ilvl w:val="0"/>
+          <w:numId w:val="19"/>
+        </w:numPr>
+        <w:spacing w:after="0" w:line="240" w:lineRule="auto"/>
+        <w:rPr>
+          <w:sz w:val="28"/>
+          <w:szCs w:val="28"/>
+        </w:rPr>
+      </w:pPr>
+      <w:r>
+        <w:rPr>
+          <w:sz w:val="28"/>
+          <w:szCs w:val="28"/>
+        </w:rPr>
+        <w:t>print(“Item No:”</w:t>
+      </w:r>
+      <w:proofErr w:type="spellStart"/>
+      <w:r>
+        <w:rPr>
+          <w:sz w:val="28"/>
+          <w:szCs w:val="28"/>
+        </w:rPr>
+        <w:t>itemNo</w:t>
+      </w:r>
+      <w:proofErr w:type="spellEnd"/>
+      <w:r>
+        <w:rPr>
+          <w:sz w:val="28"/>
+          <w:szCs w:val="28"/>
+        </w:rPr>
+        <w:t>)</w:t>
+      </w:r>
+    </w:p>
+    <w:p>
+      <w:pPr>
+        <w:pStyle w:val="ListParagraph"/>
+        <w:spacing w:after="0" w:line="240" w:lineRule="auto"/>
+        <w:rPr>
+          <w:sz w:val="28"/>
+          <w:szCs w:val="28"/>
+        </w:rPr>
+      </w:pPr>
+      <w:proofErr w:type="spellStart"/>
+      <w:r>
+        <w:rPr>
+          <w:sz w:val="28"/>
+          <w:szCs w:val="28"/>
+        </w:rPr>
+        <w:t>Ans</w:t>
+      </w:r>
+      <w:proofErr w:type="spellEnd"/>
+      <w:r>
+        <w:rPr>
+          <w:sz w:val="28"/>
+          <w:szCs w:val="28"/>
+        </w:rPr>
+        <w:t xml:space="preserve">: Firstly there must be space after the </w:t>
+      </w:r>
+      <w:r>
+        <w:rPr>
+          <w:sz w:val="28"/>
+          <w:szCs w:val="28"/>
+        </w:rPr>
+        <w:t>“Item No: ”</w:t>
+      </w:r>
+      <w:r>
+        <w:rPr>
+          <w:sz w:val="28"/>
+          <w:szCs w:val="28"/>
+        </w:rPr>
+        <w:t xml:space="preserve"> so that it makes easy for the user to read the item no. and does not mix anything and one more thing </w:t>
+      </w:r>
+      <w:proofErr w:type="spellStart"/>
+      <w:r>
+        <w:rPr>
+          <w:sz w:val="28"/>
+          <w:szCs w:val="28"/>
+        </w:rPr>
+        <w:t>itemNo</w:t>
+      </w:r>
+      <w:proofErr w:type="spellEnd"/>
+      <w:r>
+        <w:rPr>
+          <w:sz w:val="28"/>
+          <w:szCs w:val="28"/>
+        </w:rPr>
+        <w:t xml:space="preserve"> </w:t>
+      </w:r>
+      <w:r>
+        <w:rPr>
+          <w:sz w:val="28"/>
+          <w:szCs w:val="28"/>
+        </w:rPr>
+        <w:lastRenderedPageBreak/>
+        <w:t xml:space="preserve">should be all in lowercase and also </w:t>
+      </w:r>
+      <w:r>
+        <w:rPr>
+          <w:sz w:val="28"/>
+          <w:szCs w:val="28"/>
+        </w:rPr>
+        <w:t>spaced by underscore mark (‘_’)</w:t>
+      </w:r>
+      <w:r>
+        <w:rPr>
+          <w:sz w:val="28"/>
+          <w:szCs w:val="28"/>
+        </w:rPr>
+        <w:t xml:space="preserve"> </w:t>
+      </w:r>
+      <w:r>
+        <w:rPr>
+          <w:sz w:val="28"/>
+          <w:szCs w:val="28"/>
+        </w:rPr>
+        <w:t xml:space="preserve">, So the correct representation is </w:t>
+      </w:r>
+    </w:p>
+    <w:p>
+      <w:pPr>
+        <w:pStyle w:val="ListParagraph"/>
+        <w:spacing w:after="0" w:line="240" w:lineRule="auto"/>
+        <w:rPr>
+          <w:sz w:val="28"/>
+          <w:szCs w:val="28"/>
+        </w:rPr>
+      </w:pPr>
+      <w:proofErr w:type="gramStart"/>
+      <w:r>
+        <w:rPr>
+          <w:sz w:val="28"/>
+          <w:szCs w:val="28"/>
+        </w:rPr>
+        <w:t>Print(</w:t>
+      </w:r>
+      <w:proofErr w:type="gramEnd"/>
+      <w:r>
+        <w:rPr>
+          <w:sz w:val="28"/>
+          <w:szCs w:val="28"/>
+        </w:rPr>
+        <w:t>“Item No: ”</w:t>
+      </w:r>
+      <w:proofErr w:type="spellStart"/>
+      <w:r>
+        <w:rPr>
+          <w:sz w:val="28"/>
+          <w:szCs w:val="28"/>
+        </w:rPr>
+        <w:t>item_no</w:t>
+      </w:r>
+      <w:proofErr w:type="spellEnd"/>
+      <w:r>
+        <w:rPr>
+          <w:sz w:val="28"/>
+          <w:szCs w:val="28"/>
+        </w:rPr>
+        <w:t>)</w:t>
+      </w:r>
+    </w:p>
+    <w:p>
+      <w:pPr>
+        <w:pStyle w:val="ListParagraph"/>
+        <w:numPr>
+          <w:ilvl w:val="0"/>
+          <w:numId w:val="19"/>
+        </w:numPr>
+        <w:spacing w:after="0" w:line="240" w:lineRule="auto"/>
+        <w:rPr>
+          <w:sz w:val="28"/>
+          <w:szCs w:val="28"/>
+        </w:rPr>
+      </w:pPr>
+      <w:r>
+        <w:rPr>
+          <w:sz w:val="28"/>
+          <w:szCs w:val="28"/>
+        </w:rPr>
+        <w:t xml:space="preserve">print(“Bill </w:t>
+      </w:r>
+      <w:proofErr w:type="spellStart"/>
+      <w:r>
+        <w:rPr>
+          <w:sz w:val="28"/>
+          <w:szCs w:val="28"/>
+        </w:rPr>
+        <w:t>Amount:”,amount</w:t>
+      </w:r>
+      <w:proofErr w:type="spellEnd"/>
+      <w:r>
+        <w:rPr>
+          <w:sz w:val="28"/>
+          <w:szCs w:val="28"/>
+        </w:rPr>
+        <w:t>)</w:t>
+      </w:r>
+    </w:p>
+    <w:p>
+      <w:pPr>
+        <w:pStyle w:val="ListParagraph"/>
+        <w:spacing w:after="0" w:line="240" w:lineRule="auto"/>
+        <w:rPr>
+          <w:sz w:val="28"/>
+          <w:szCs w:val="28"/>
+        </w:rPr>
+      </w:pPr>
+      <w:proofErr w:type="spellStart"/>
+      <w:r>
+        <w:rPr>
+          <w:sz w:val="28"/>
+          <w:szCs w:val="28"/>
+        </w:rPr>
+        <w:t>Ans</w:t>
+      </w:r>
+      <w:proofErr w:type="spellEnd"/>
+      <w:r>
+        <w:rPr>
+          <w:sz w:val="28"/>
+          <w:szCs w:val="28"/>
+        </w:rPr>
+        <w:t>: The correct representation is:</w:t>
+      </w:r>
+    </w:p>
+    <w:p>
+      <w:pPr>
+        <w:pStyle w:val="ListParagraph"/>
+        <w:spacing w:after="0" w:line="240" w:lineRule="auto"/>
+        <w:rPr>
+          <w:sz w:val="28"/>
+          <w:szCs w:val="28"/>
+        </w:rPr>
+      </w:pPr>
+      <w:proofErr w:type="gramStart"/>
+      <w:r>
+        <w:rPr>
+          <w:sz w:val="28"/>
+          <w:szCs w:val="28"/>
+        </w:rPr>
+        <w:t>Print(</w:t>
+      </w:r>
+      <w:proofErr w:type="gramEnd"/>
+      <w:r>
+        <w:rPr>
+          <w:sz w:val="28"/>
+          <w:szCs w:val="28"/>
+        </w:rPr>
+        <w:t>“Bill Amount: ”,amount)</w:t>
+      </w:r>
+    </w:p>
+    <w:p>
+      <w:pPr>
+        <w:pStyle w:val="ListParagraph"/>
+        <w:spacing w:after="0" w:line="240" w:lineRule="auto"/>
+        <w:jc w:val="center"/>
+        <w:rPr>
+          <w:sz w:val="28"/>
+          <w:szCs w:val="28"/>
+        </w:rPr>
+      </w:pPr>
+    </w:p>
+    <w:p>
+      <w:pPr>
+        <w:pStyle w:val="ListParagraph"/>
+        <w:spacing w:after="0" w:line="240" w:lineRule="auto"/>
+        <w:jc w:val="center"/>
+        <w:rPr>
+          <w:b/>
+          <w:sz w:val="28"/>
+          <w:szCs w:val="28"/>
+        </w:rPr>
+      </w:pPr>
+      <w:r>
+        <w:rPr>
+          <w:b/>
+          <w:sz w:val="28"/>
+          <w:szCs w:val="28"/>
+        </w:rPr>
+        <w:t>ASSIGNMENT</w:t>
+      </w:r>
+    </w:p>
+    <w:p>
+      <w:pPr>
+        <w:spacing w:after="0" w:line="240" w:lineRule="auto"/>
+        <w:rPr>
+          <w:sz w:val="28"/>
+          <w:szCs w:val="28"/>
+        </w:rPr>
+      </w:pPr>
+    </w:p>
+    <w:p>
+      <w:pPr>
+        <w:pStyle w:val="ListParagraph"/>
+        <w:numPr>
+          <w:ilvl w:val="0"/>
+          <w:numId w:val="21"/>
+        </w:numPr>
+        <w:spacing w:after="0" w:line="240" w:lineRule="auto"/>
+        <w:rPr>
+          <w:sz w:val="28"/>
+          <w:szCs w:val="28"/>
+        </w:rPr>
+      </w:pPr>
+      <w:r>
+        <w:rPr>
+          <w:sz w:val="28"/>
+          <w:szCs w:val="28"/>
+        </w:rPr>
+        <w:t>Create a file in PYTHON Idle named as triangle.py</w:t>
+      </w:r>
+    </w:p>
+    <w:p>
+      <w:pPr>
+        <w:pStyle w:val="ListParagraph"/>
+        <w:spacing w:after="0" w:line="240" w:lineRule="auto"/>
+        <w:rPr>
+          <w:sz w:val="28"/>
+          <w:szCs w:val="28"/>
+        </w:rPr>
+      </w:pPr>
+    </w:p>
+    <w:p>
+      <w:pPr>
+        <w:spacing w:after="0" w:line="240" w:lineRule="auto"/>
+        <w:rPr>
+          <w:sz w:val="28"/>
+          <w:szCs w:val="28"/>
+        </w:rPr>
+      </w:pPr>
+      <w:r>
+        <w:rPr>
+          <w:noProof/>
+        </w:rPr>
+        <w:drawing>
+          <wp:inline distT="0" distB="0" distL="0" distR="0" wp14:anchorId="2287243D" wp14:editId="5BA44CB7">
+            <wp:extent cx="6645910" cy="3764280"/>
+            <wp:effectExtent l="0" t="0" r="2540" b="7620"/>
+            <wp:docPr id="223" name="Picture 223"/>
+            <wp:cNvGraphicFramePr>
+              <a:graphicFrameLocks xmlns:a="http://schemas.openxmlformats.org/drawingml/2006/main" noChangeAspect="1"/>
+            </wp:cNvGraphicFramePr>
+            <a:graphic xmlns:a="http://schemas.openxmlformats.org/drawingml/2006/main">
+              <a:graphicData uri="http://schemas.openxmlformats.org/drawingml/2006/picture">
+                <pic:pic xmlns:pic="http://schemas.openxmlformats.org/drawingml/2006/picture">
+                  <pic:nvPicPr>
+                    <pic:cNvPr id="1" name=""/>
+                    <pic:cNvPicPr/>
+                  </pic:nvPicPr>
+                  <pic:blipFill>
+                    <a:blip r:embed="rId31"/>
+                    <a:stretch>
+                      <a:fillRect/>
+                    </a:stretch>
+                  </pic:blipFill>
+                  <pic:spPr>
+                    <a:xfrm>
+                      <a:off x="0" y="0"/>
+                      <a:ext cx="6645910" cy="3764280"/>
+                    </a:xfrm>
+                    <a:prstGeom prst="rect">
+                      <a:avLst/>
+                    </a:prstGeom>
+                  </pic:spPr>
+                </pic:pic>
+              </a:graphicData>
+            </a:graphic>
+          </wp:inline>
+        </w:drawing>
+      </w:r>
+      <w:r>
+        <w:rPr>
+          <w:sz w:val="28"/>
+          <w:szCs w:val="28"/>
+        </w:rPr>
+        <w:t xml:space="preserve"> </w:t>
+      </w:r>
+    </w:p>
+    <w:p>
+      <w:pPr>
+        <w:spacing w:after="0" w:line="240" w:lineRule="auto"/>
+        <w:rPr>
+          <w:sz w:val="28"/>
+          <w:szCs w:val="28"/>
+        </w:rPr>
+      </w:pPr>
+    </w:p>
+    <w:p>
+      <w:pPr>
+        <w:pStyle w:val="ListParagraph"/>
+        <w:numPr>
+          <w:ilvl w:val="0"/>
+          <w:numId w:val="21"/>
+        </w:numPr>
+        <w:spacing w:after="0" w:line="240" w:lineRule="auto"/>
+        <w:rPr>
+          <w:rFonts w:ascii="DejaVuSans_qo" w:eastAsia="Times New Roman" w:hAnsi="DejaVuSans_qo" w:cs="Times New Roman"/>
+          <w:spacing w:val="2"/>
+          <w:sz w:val="28"/>
+          <w:szCs w:val="28"/>
+        </w:rPr>
+      </w:pPr>
+      <w:r>
+        <w:rPr>
+          <w:rFonts w:ascii="DejaVuSans_qo" w:eastAsia="Times New Roman" w:hAnsi="DejaVuSans_qo" w:cs="Times New Roman"/>
+          <w:spacing w:val="-2"/>
+          <w:sz w:val="28"/>
+          <w:szCs w:val="28"/>
+        </w:rPr>
+        <w:t>Write a Python program to calculate and print the area of the triangle. Prompt the user to input</w:t>
+      </w:r>
+      <w:r>
+        <w:rPr>
+          <w:rFonts w:ascii="DejaVuSans_qo" w:eastAsia="Times New Roman" w:hAnsi="DejaVuSans_qo" w:cs="Times New Roman"/>
+          <w:spacing w:val="-2"/>
+          <w:sz w:val="28"/>
+          <w:szCs w:val="28"/>
+        </w:rPr>
+        <w:t xml:space="preserve"> </w:t>
+      </w:r>
+      <w:r>
+        <w:rPr>
+          <w:rFonts w:ascii="DejaVuSans_qo" w:eastAsia="Times New Roman" w:hAnsi="DejaVuSans_qo" w:cs="Times New Roman"/>
+          <w:sz w:val="28"/>
+          <w:szCs w:val="28"/>
+        </w:rPr>
+        <w:t xml:space="preserve">the values for </w:t>
+      </w:r>
+      <w:r>
+        <w:rPr>
+          <w:rFonts w:ascii="DejaVuSans_qo" w:eastAsia="Times New Roman" w:hAnsi="DejaVuSans_qo" w:cs="Times New Roman"/>
+          <w:spacing w:val="2"/>
+          <w:sz w:val="28"/>
+          <w:szCs w:val="28"/>
+        </w:rPr>
+        <w:t>base and height of the triangle.</w:t>
+      </w:r>
+    </w:p>
+    <w:p>
+      <w:pPr>
+        <w:pStyle w:val="ListParagraph"/>
+        <w:spacing w:after="0" w:line="240" w:lineRule="auto"/>
+        <w:rPr>
+          <w:rFonts w:ascii="DejaVuSans_qo" w:eastAsia="Times New Roman" w:hAnsi="DejaVuSans_qo" w:cs="Times New Roman"/>
+          <w:spacing w:val="2"/>
+          <w:sz w:val="28"/>
+          <w:szCs w:val="28"/>
+        </w:rPr>
+      </w:pPr>
+    </w:p>
+    <w:p>
+      <w:pPr>
+        <w:spacing w:after="0" w:line="240" w:lineRule="auto"/>
+        <w:rPr>
+          <w:rFonts w:ascii="DejaVuSans_qo" w:eastAsia="Times New Roman" w:hAnsi="DejaVuSans_qo" w:cs="Times New Roman"/>
+          <w:spacing w:val="2"/>
+          <w:sz w:val="28"/>
+          <w:szCs w:val="28"/>
+        </w:rPr>
+      </w:pPr>
+      <w:r>
+        <w:rPr>
+          <w:noProof/>
+        </w:rPr>
+        <w:drawing>
+          <wp:inline distT="0" distB="0" distL="0" distR="0" wp14:anchorId="3CAC5345" wp14:editId="3A0358A8">
+            <wp:extent cx="6562725" cy="2009775"/>
+            <wp:effectExtent l="0" t="0" r="9525" b="9525"/>
+            <wp:docPr id="224" name="Picture 224"/>
+            <wp:cNvGraphicFramePr>
+              <a:graphicFrameLocks xmlns:a="http://schemas.openxmlformats.org/drawingml/2006/main" noChangeAspect="1"/>
+            </wp:cNvGraphicFramePr>
+            <a:graphic xmlns:a="http://schemas.openxmlformats.org/drawingml/2006/main">
+              <a:graphicData uri="http://schemas.openxmlformats.org/drawingml/2006/picture">
+                <pic:pic xmlns:pic="http://schemas.openxmlformats.org/drawingml/2006/picture">
+                  <pic:nvPicPr>
+                    <pic:cNvPr id="1" name=""/>
+                    <pic:cNvPicPr/>
+                  </pic:nvPicPr>
+                  <pic:blipFill>
+                    <a:blip r:embed="rId32"/>
+                    <a:stretch>
+                      <a:fillRect/>
+                    </a:stretch>
+                  </pic:blipFill>
+                  <pic:spPr>
+                    <a:xfrm>
+                      <a:off x="0" y="0"/>
+                      <a:ext cx="6562725" cy="2009775"/>
+                    </a:xfrm>
+                    <a:prstGeom prst="rect">
+                      <a:avLst/>
+                    </a:prstGeom>
+                  </pic:spPr>
+                </pic:pic>
+              </a:graphicData>
+            </a:graphic>
+          </wp:inline>
+        </w:drawing>
+      </w:r>
+    </w:p>
+    <w:p>
+      <w:pPr>
+        <w:spacing w:after="0" w:line="240" w:lineRule="auto"/>
+        <w:rPr>
+          <w:rFonts w:ascii="DejaVuSans_qo" w:eastAsia="Times New Roman" w:hAnsi="DejaVuSans_qo" w:cs="Times New Roman"/>
+          <w:spacing w:val="2"/>
+          <w:sz w:val="28"/>
+          <w:szCs w:val="28"/>
+        </w:rPr>
+      </w:pPr>
+    </w:p>
+    <w:p>
+      <w:pPr>
+        <w:spacing w:after="0" w:line="240" w:lineRule="auto"/>
+        <w:rPr>
+          <w:rFonts w:ascii="DejaVuSans_qo" w:eastAsia="Times New Roman" w:hAnsi="DejaVuSans_qo" w:cs="Times New Roman"/>
+          <w:spacing w:val="2"/>
+          <w:sz w:val="28"/>
+          <w:szCs w:val="28"/>
+        </w:rPr>
+      </w:pPr>
+    </w:p>
+    <w:p>
+      <w:pPr>
+        <w:spacing w:after="0" w:line="240" w:lineRule="auto"/>
+        <w:rPr>
+          <w:rFonts w:ascii="DejaVuSans_qo" w:eastAsia="Times New Roman" w:hAnsi="DejaVuSans_qo" w:cs="Times New Roman"/>
+          <w:spacing w:val="2"/>
+          <w:sz w:val="28"/>
+          <w:szCs w:val="28"/>
+        </w:rPr>
+      </w:pPr>
+    </w:p>
+    <w:p>
+      <w:pPr>
+        <w:pStyle w:val="ListParagraph"/>
+        <w:numPr>
+          <w:ilvl w:val="0"/>
+          <w:numId w:val="21"/>
+        </w:numPr>
+        <w:spacing w:after="0" w:line="240" w:lineRule="auto"/>
+        <w:rPr>
+          <w:rFonts w:ascii="DejaVuSans_qo" w:eastAsia="Times New Roman" w:hAnsi="DejaVuSans_qo" w:cs="Times New Roman"/>
+          <w:spacing w:val="2"/>
+          <w:sz w:val="28"/>
+          <w:szCs w:val="28"/>
+        </w:rPr>
+      </w:pPr>
+      <w:r>
+        <w:rPr>
+          <w:rFonts w:ascii="DejaVuSans_qo" w:eastAsia="Times New Roman" w:hAnsi="DejaVuSans_qo" w:cs="Times New Roman"/>
+          <w:spacing w:val="-2"/>
+          <w:sz w:val="28"/>
+          <w:szCs w:val="28"/>
+        </w:rPr>
+        <w:lastRenderedPageBreak/>
+        <w:t xml:space="preserve">Execute the </w:t>
+      </w:r>
+      <w:proofErr w:type="gramStart"/>
+      <w:r>
+        <w:rPr>
+          <w:rFonts w:ascii="DejaVuSans_qo" w:eastAsia="Times New Roman" w:hAnsi="DejaVuSans_qo" w:cs="Times New Roman"/>
+          <w:spacing w:val="-2"/>
+          <w:sz w:val="28"/>
+          <w:szCs w:val="28"/>
+        </w:rPr>
+        <w:t>program(</w:t>
+      </w:r>
+      <w:proofErr w:type="gramEnd"/>
+      <w:r>
+        <w:rPr>
+          <w:rFonts w:ascii="DejaVuSans_qo" w:eastAsia="Times New Roman" w:hAnsi="DejaVuSans_qo" w:cs="Times New Roman"/>
+          <w:spacing w:val="-2"/>
+          <w:sz w:val="28"/>
+          <w:szCs w:val="28"/>
+        </w:rPr>
+        <w:t>use 'Run Module' under 'Run' tab) and observe the output.</w:t>
+      </w:r>
+    </w:p>
+    <w:p>
+      <w:pPr>
+        <w:spacing w:after="0" w:line="240" w:lineRule="auto"/>
+        <w:rPr>
+          <w:rFonts w:ascii="DejaVuSans_qo" w:eastAsia="Times New Roman" w:hAnsi="DejaVuSans_qo" w:cs="Times New Roman"/>
+          <w:spacing w:val="2"/>
+          <w:sz w:val="28"/>
+          <w:szCs w:val="28"/>
+        </w:rPr>
+      </w:pPr>
+    </w:p>
+    <w:p>
+      <w:pPr>
+        <w:spacing w:after="0" w:line="240" w:lineRule="auto"/>
+        <w:rPr>
+          <w:rFonts w:ascii="DejaVuSans_qo" w:eastAsia="Times New Roman" w:hAnsi="DejaVuSans_qo" w:cs="Times New Roman"/>
+          <w:spacing w:val="2"/>
+          <w:sz w:val="28"/>
+          <w:szCs w:val="28"/>
+        </w:rPr>
+      </w:pPr>
+      <w:r>
+        <w:rPr>
+          <w:noProof/>
+        </w:rPr>
+        <w:drawing>
+          <wp:inline distT="0" distB="0" distL="0" distR="0" wp14:anchorId="78C5C62C" wp14:editId="565087C2">
+            <wp:extent cx="6486525" cy="2962275"/>
+            <wp:effectExtent l="0" t="0" r="9525" b="9525"/>
+            <wp:docPr id="225" name="Picture 225"/>
+            <wp:cNvGraphicFramePr>
+              <a:graphicFrameLocks xmlns:a="http://schemas.openxmlformats.org/drawingml/2006/main" noChangeAspect="1"/>
+            </wp:cNvGraphicFramePr>
+            <a:graphic xmlns:a="http://schemas.openxmlformats.org/drawingml/2006/main">
+              <a:graphicData uri="http://schemas.openxmlformats.org/drawingml/2006/picture">
+                <pic:pic xmlns:pic="http://schemas.openxmlformats.org/drawingml/2006/picture">
+                  <pic:nvPicPr>
+                    <pic:cNvPr id="1" name=""/>
+                    <pic:cNvPicPr/>
+                  </pic:nvPicPr>
+                  <pic:blipFill>
+                    <a:blip r:embed="rId33"/>
+                    <a:stretch>
+                      <a:fillRect/>
+                    </a:stretch>
+                  </pic:blipFill>
+                  <pic:spPr>
+                    <a:xfrm>
+                      <a:off x="0" y="0"/>
+                      <a:ext cx="6486525" cy="2962275"/>
+                    </a:xfrm>
+                    <a:prstGeom prst="rect">
+                      <a:avLst/>
+                    </a:prstGeom>
+                  </pic:spPr>
+                </pic:pic>
+              </a:graphicData>
+            </a:graphic>
+          </wp:inline>
+        </w:drawing>
+      </w:r>
+    </w:p>
+    <w:p>
+      <w:pPr>
+        <w:spacing w:after="0" w:line="240" w:lineRule="auto"/>
+        <w:rPr>
+          <w:rFonts w:ascii="DejaVuSans_qo" w:eastAsia="Times New Roman" w:hAnsi="DejaVuSans_qo" w:cs="Times New Roman"/>
+          <w:spacing w:val="2"/>
+          <w:sz w:val="28"/>
+          <w:szCs w:val="28"/>
+        </w:rPr>
+      </w:pPr>
+    </w:p>
+    <w:p>
+      <w:pPr>
+        <w:pStyle w:val="ListParagraph"/>
+        <w:numPr>
+          <w:ilvl w:val="0"/>
+          <w:numId w:val="21"/>
+        </w:numPr>
+        <w:spacing w:after="0" w:line="240" w:lineRule="auto"/>
+        <w:rPr>
+          <w:rFonts w:ascii="DejaVuSans_qo" w:eastAsia="Times New Roman" w:hAnsi="DejaVuSans_qo" w:cs="Times New Roman"/>
+          <w:spacing w:val="2"/>
+          <w:sz w:val="28"/>
+          <w:szCs w:val="28"/>
+        </w:rPr>
+      </w:pPr>
+      <w:r>
+        <w:rPr>
+          <w:rFonts w:ascii="DejaVuSans_qo" w:hAnsi="DejaVuSans_qo"/>
+          <w:sz w:val="28"/>
+          <w:szCs w:val="28"/>
+        </w:rPr>
+        <w:t>Close the ﬁle, open it again and execute it once more with diﬀerent values. Observe the output.</w:t>
+      </w:r>
+    </w:p>
+    <w:p>
+      <w:pPr>
+        <w:pStyle w:val="ListParagraph"/>
+        <w:spacing w:after="0" w:line="240" w:lineRule="auto"/>
+        <w:rPr>
+          <w:rFonts w:ascii="DejaVuSans_qo" w:hAnsi="DejaVuSans_qo"/>
+          <w:sz w:val="28"/>
+          <w:szCs w:val="28"/>
+        </w:rPr>
+      </w:pPr>
+    </w:p>
+    <w:p>
+      <w:pPr>
+        <w:spacing w:after="0" w:line="240" w:lineRule="auto"/>
+        <w:rPr>
+          <w:rFonts w:ascii="DejaVuSans_qo" w:eastAsia="Times New Roman" w:hAnsi="DejaVuSans_qo" w:cs="Times New Roman"/>
+          <w:spacing w:val="2"/>
+          <w:sz w:val="28"/>
+          <w:szCs w:val="28"/>
+        </w:rPr>
+      </w:pPr>
+      <w:r>
+        <w:rPr>
+          <w:noProof/>
+        </w:rPr>
+        <w:drawing>
+          <wp:inline distT="0" distB="0" distL="0" distR="0" wp14:anchorId="661E81AD" wp14:editId="3B61C82D">
+            <wp:extent cx="6410325" cy="2533650"/>
+            <wp:effectExtent l="0" t="0" r="9525" b="0"/>
+            <wp:docPr id="226" name="Picture 226"/>
+            <wp:cNvGraphicFramePr>
+              <a:graphicFrameLocks xmlns:a="http://schemas.openxmlformats.org/drawingml/2006/main" noChangeAspect="1"/>
+            </wp:cNvGraphicFramePr>
+            <a:graphic xmlns:a="http://schemas.openxmlformats.org/drawingml/2006/main">
+              <a:graphicData uri="http://schemas.openxmlformats.org/drawingml/2006/picture">
+                <pic:pic xmlns:pic="http://schemas.openxmlformats.org/drawingml/2006/picture">
+                  <pic:nvPicPr>
+                    <pic:cNvPr id="1" name=""/>
+                    <pic:cNvPicPr/>
+                  </pic:nvPicPr>
+                  <pic:blipFill>
+                    <a:blip r:embed="rId34"/>
+                    <a:stretch>
+                      <a:fillRect/>
+                    </a:stretch>
+                  </pic:blipFill>
+                  <pic:spPr>
+                    <a:xfrm>
+                      <a:off x="0" y="0"/>
+                      <a:ext cx="6410325" cy="2533650"/>
+                    </a:xfrm>
+                    <a:prstGeom prst="rect">
+                      <a:avLst/>
+                    </a:prstGeom>
+                  </pic:spPr>
+                </pic:pic>
+              </a:graphicData>
+            </a:graphic>
+          </wp:inline>
+        </w:drawing>
+      </w:r>
+    </w:p>
+    <w:p>
+      <w:pPr>
+        <w:spacing w:after="0" w:line="240" w:lineRule="auto"/>
+        <w:rPr>
+          <w:rFonts w:ascii="DejaVuSans_qo" w:eastAsia="Times New Roman" w:hAnsi="DejaVuSans_qo" w:cs="Times New Roman"/>
+          <w:spacing w:val="2"/>
+          <w:sz w:val="28"/>
+          <w:szCs w:val="28"/>
+        </w:rPr>
+      </w:pPr>
+    </w:p>
+    <w:p>
+      <w:pPr>
+        <w:pStyle w:val="ListParagraph"/>
+        <w:spacing w:after="0" w:line="240" w:lineRule="auto"/>
+        <w:jc w:val="center"/>
+        <w:rPr>
+          <w:b/>
+          <w:sz w:val="28"/>
+          <w:szCs w:val="28"/>
+        </w:rPr>
+      </w:pPr>
+      <w:r>
+        <w:rPr>
+          <w:b/>
+          <w:sz w:val="28"/>
+          <w:szCs w:val="28"/>
+        </w:rPr>
+        <w:t>ASSIGNMENT 13</w:t>
+      </w:r>
+    </w:p>
+    <w:p>
+      <w:pPr>
+        <w:pStyle w:val="ListParagraph"/>
+        <w:spacing w:after="0" w:line="240" w:lineRule="auto"/>
+        <w:jc w:val="center"/>
+        <w:rPr>
+          <w:b/>
+          <w:sz w:val="28"/>
+          <w:szCs w:val="28"/>
+        </w:rPr>
+      </w:pPr>
+    </w:p>
+    <w:p>
+      <w:pPr>
+        <w:pStyle w:val="ListParagraph"/>
+        <w:numPr>
+          <w:ilvl w:val="0"/>
+          <w:numId w:val="22"/>
+        </w:numPr>
+        <w:spacing w:after="0" w:line="240" w:lineRule="auto"/>
+        <w:rPr>
+          <w:rFonts w:ascii="DejaVuSans_qo" w:eastAsia="Times New Roman" w:hAnsi="DejaVuSans_qo" w:cs="Times New Roman"/>
+          <w:spacing w:val="-2"/>
+          <w:sz w:val="28"/>
+          <w:szCs w:val="28"/>
+        </w:rPr>
+      </w:pPr>
+      <w:r>
+        <w:rPr>
+          <w:rFonts w:ascii="DejaVuSans_qo" w:eastAsia="Times New Roman" w:hAnsi="DejaVuSans_qo" w:cs="Times New Roman"/>
+          <w:sz w:val="28"/>
+          <w:szCs w:val="28"/>
+        </w:rPr>
+        <w:t xml:space="preserve">Consider the scenario of retail store management again. The store provides discount for all bill amounts based on </w:t>
+      </w:r>
+      <w:r>
+        <w:rPr>
+          <w:rFonts w:ascii="DejaVuSans_qo" w:eastAsia="Times New Roman" w:hAnsi="DejaVuSans_qo" w:cs="Times New Roman"/>
+          <w:spacing w:val="-2"/>
+          <w:sz w:val="28"/>
+          <w:szCs w:val="28"/>
+        </w:rPr>
+        <w:t>the criteria below:</w:t>
+      </w:r>
+    </w:p>
+    <w:p>
+      <w:pPr>
+        <w:spacing w:after="0" w:line="240" w:lineRule="auto"/>
+        <w:rPr>
+          <w:rFonts w:ascii="DejaVuSans_qo" w:eastAsia="Times New Roman" w:hAnsi="DejaVuSans_qo" w:cs="Times New Roman"/>
+          <w:spacing w:val="-2"/>
+          <w:sz w:val="28"/>
+          <w:szCs w:val="28"/>
+        </w:rPr>
+      </w:pPr>
+      <w:r>
+        <w:rPr>
+          <w:rFonts w:ascii="DejaVuSans_qo" w:eastAsia="Times New Roman" w:hAnsi="DejaVuSans_qo" w:cs="Times New Roman"/>
+          <w:spacing w:val="-2"/>
+          <w:sz w:val="28"/>
+          <w:szCs w:val="28"/>
+        </w:rPr>
+        <w:tab/>
+      </w:r>
+      <w:r>
+        <w:rPr>
+          <w:rFonts w:ascii="DejaVuSans_qo" w:eastAsia="Times New Roman" w:hAnsi="DejaVuSans_qo" w:cs="Times New Roman"/>
+          <w:spacing w:val="-2"/>
+          <w:sz w:val="28"/>
+          <w:szCs w:val="28"/>
+        </w:rPr>
+        <w:tab/>
+      </w:r>
+      <w:r>
+        <w:rPr>
+          <w:noProof/>
+        </w:rPr>
+        <w:drawing>
+          <wp:inline distT="0" distB="0" distL="0" distR="0" wp14:anchorId="0CF9644A" wp14:editId="56892A45">
+            <wp:extent cx="4286250" cy="1352550"/>
+            <wp:effectExtent l="0" t="0" r="0" b="0"/>
+            <wp:docPr id="227" name="Picture 227"/>
+            <wp:cNvGraphicFramePr>
+              <a:graphicFrameLocks xmlns:a="http://schemas.openxmlformats.org/drawingml/2006/main" noChangeAspect="1"/>
+            </wp:cNvGraphicFramePr>
+            <a:graphic xmlns:a="http://schemas.openxmlformats.org/drawingml/2006/main">
+              <a:graphicData uri="http://schemas.openxmlformats.org/drawingml/2006/picture">
+                <pic:pic xmlns:pic="http://schemas.openxmlformats.org/drawingml/2006/picture">
+                  <pic:nvPicPr>
+                    <pic:cNvPr id="1" name=""/>
+                    <pic:cNvPicPr/>
+                  </pic:nvPicPr>
+                  <pic:blipFill>
+                    <a:blip r:embed="rId35"/>
+                    <a:stretch>
+                      <a:fillRect/>
+                    </a:stretch>
+                  </pic:blipFill>
+                  <pic:spPr>
+                    <a:xfrm>
+                      <a:off x="0" y="0"/>
+                      <a:ext cx="4286250" cy="1352550"/>
+                    </a:xfrm>
+                    <a:prstGeom prst="rect">
+                      <a:avLst/>
+                    </a:prstGeom>
+                  </pic:spPr>
+                </pic:pic>
+              </a:graphicData>
+            </a:graphic>
+          </wp:inline>
+        </w:drawing>
+      </w:r>
+    </w:p>
+    <w:p>
+      <w:pPr>
+        <w:spacing w:after="0" w:line="240" w:lineRule="auto"/>
+        <w:rPr>
+          <w:rFonts w:ascii="DejaVuSans_qo" w:eastAsia="Times New Roman" w:hAnsi="DejaVuSans_qo" w:cs="Times New Roman"/>
+          <w:color w:val="626262"/>
+          <w:sz w:val="28"/>
+          <w:szCs w:val="28"/>
+        </w:rPr>
+      </w:pPr>
+      <w:r>
+        <w:rPr>
+          <w:rFonts w:ascii="DejaVuSans_qo" w:eastAsia="Times New Roman" w:hAnsi="DejaVuSans_qo" w:cs="Times New Roman"/>
+          <w:spacing w:val="-2"/>
+          <w:sz w:val="28"/>
+          <w:szCs w:val="28"/>
+        </w:rPr>
+        <w:t xml:space="preserve">Write a Python program to ﬁnd the net bill amount after discount. Observe the </w:t>
+      </w:r>
+      <w:proofErr w:type="gramStart"/>
+      <w:r>
+        <w:rPr>
+          <w:rFonts w:ascii="DejaVuSans_qo" w:eastAsia="Times New Roman" w:hAnsi="DejaVuSans_qo" w:cs="Times New Roman"/>
+          <w:spacing w:val="-2"/>
+          <w:sz w:val="28"/>
+          <w:szCs w:val="28"/>
+        </w:rPr>
+        <w:t>output</w:t>
+      </w:r>
+      <w:r>
+        <w:rPr>
+          <w:rFonts w:ascii="DejaVuSans_qo" w:eastAsia="Times New Roman" w:hAnsi="DejaVuSans_qo" w:cs="Times New Roman"/>
+          <w:spacing w:val="-2"/>
+          <w:sz w:val="28"/>
+          <w:szCs w:val="28"/>
+        </w:rPr>
+        <w:t xml:space="preserve">  w</w:t>
+      </w:r>
+      <w:r>
+        <w:rPr>
+          <w:rFonts w:ascii="DejaVuSans_qo" w:eastAsia="Times New Roman" w:hAnsi="DejaVuSans_qo" w:cs="Times New Roman"/>
+          <w:spacing w:val="-2"/>
+          <w:sz w:val="28"/>
+          <w:szCs w:val="28"/>
+        </w:rPr>
+        <w:t>ith</w:t>
+      </w:r>
+      <w:proofErr w:type="gramEnd"/>
+      <w:r>
+        <w:rPr>
+          <w:rFonts w:ascii="DejaVuSans_qo" w:eastAsia="Times New Roman" w:hAnsi="DejaVuSans_qo" w:cs="Times New Roman"/>
+          <w:spacing w:val="-2"/>
+          <w:sz w:val="28"/>
+          <w:szCs w:val="28"/>
+        </w:rPr>
+        <w:t xml:space="preserve"> diﬀerent values of bill amount.</w:t>
+      </w:r>
+      <w:r>
+        <w:rPr>
+          <w:rFonts w:ascii="DejaVuSans_qo" w:eastAsia="Times New Roman" w:hAnsi="DejaVuSans_qo" w:cs="Times New Roman"/>
+          <w:spacing w:val="-2"/>
+          <w:sz w:val="28"/>
+          <w:szCs w:val="28"/>
+        </w:rPr>
+        <w:t xml:space="preserve"> </w:t>
+      </w:r>
+      <w:r>
+        <w:rPr>
+          <w:rFonts w:ascii="DejaVuSans_qo" w:eastAsia="Times New Roman" w:hAnsi="DejaVuSans_qo" w:cs="Times New Roman"/>
+          <w:sz w:val="28"/>
+          <w:szCs w:val="28"/>
+        </w:rPr>
+        <w:t xml:space="preserve">Assume that bill amount will be always greater than </w:t>
+      </w:r>
+      <w:r>
+        <w:rPr>
+          <w:rFonts w:ascii="DejaVuSans_qo" w:eastAsia="Times New Roman" w:hAnsi="DejaVuSans_qo" w:cs="Times New Roman"/>
+          <w:sz w:val="28"/>
+          <w:szCs w:val="28"/>
+        </w:rPr>
+        <w:t xml:space="preserve">  </w:t>
+      </w:r>
+      <w:r>
+        <w:rPr>
+          <w:rFonts w:ascii="DejaVuSans_qo" w:eastAsia="Times New Roman" w:hAnsi="DejaVuSans_qo" w:cs="Times New Roman"/>
+          <w:sz w:val="28"/>
+          <w:szCs w:val="28"/>
+        </w:rPr>
+        <w:t>zero</w:t>
+      </w:r>
+      <w:r>
+        <w:rPr>
+          <w:rFonts w:ascii="DejaVuSans_qo" w:eastAsia="Times New Roman" w:hAnsi="DejaVuSans_qo" w:cs="Times New Roman"/>
+          <w:color w:val="626262"/>
+          <w:sz w:val="28"/>
+          <w:szCs w:val="28"/>
+        </w:rPr>
+        <w:t>:</w:t>
+      </w:r>
+    </w:p>
+    <w:p>
+      <w:pPr>
+        <w:spacing w:after="0" w:line="240" w:lineRule="auto"/>
+        <w:rPr>
+          <w:rFonts w:ascii="DejaVuSans_qo" w:eastAsia="Times New Roman" w:hAnsi="DejaVuSans_qo" w:cs="Times New Roman"/>
+          <w:color w:val="626262"/>
+          <w:sz w:val="28"/>
+          <w:szCs w:val="28"/>
+        </w:rPr>
+      </w:pPr>
+    </w:p>
+    <w:p>
+      <w:pPr>
+        <w:spacing w:after="0" w:line="240" w:lineRule="auto"/>
+        <w:rPr>
+          <w:b/>
+          <w:sz w:val="28"/>
+          <w:szCs w:val="28"/>
+        </w:rPr>
+      </w:pPr>
+      <w:r>
+        <w:rPr>
+          <w:noProof/>
+        </w:rPr>
+        <w:lastRenderedPageBreak/>
+        <w:drawing>
+          <wp:inline distT="0" distB="0" distL="0" distR="0" wp14:anchorId="28F0616A" wp14:editId="28D5DF0C">
+            <wp:extent cx="6400800" cy="3314700"/>
+            <wp:effectExtent l="0" t="0" r="0" b="0"/>
+            <wp:docPr id="228" name="Picture 228"/>
+            <wp:cNvGraphicFramePr>
+              <a:graphicFrameLocks xmlns:a="http://schemas.openxmlformats.org/drawingml/2006/main" noChangeAspect="1"/>
+            </wp:cNvGraphicFramePr>
+            <a:graphic xmlns:a="http://schemas.openxmlformats.org/drawingml/2006/main">
+              <a:graphicData uri="http://schemas.openxmlformats.org/drawingml/2006/picture">
+                <pic:pic xmlns:pic="http://schemas.openxmlformats.org/drawingml/2006/picture">
+                  <pic:nvPicPr>
+                    <pic:cNvPr id="1" name=""/>
+                    <pic:cNvPicPr/>
+                  </pic:nvPicPr>
+                  <pic:blipFill>
+                    <a:blip r:embed="rId36"/>
+                    <a:stretch>
+                      <a:fillRect/>
+                    </a:stretch>
+                  </pic:blipFill>
+                  <pic:spPr>
+                    <a:xfrm>
+                      <a:off x="0" y="0"/>
+                      <a:ext cx="6400800" cy="3314700"/>
+                    </a:xfrm>
+                    <a:prstGeom prst="rect">
+                      <a:avLst/>
+                    </a:prstGeom>
+                  </pic:spPr>
+                </pic:pic>
+              </a:graphicData>
+            </a:graphic>
+          </wp:inline>
+        </w:drawing>
+      </w:r>
+    </w:p>
+    <w:p>
+      <w:pPr>
+        <w:spacing w:after="0" w:line="240" w:lineRule="auto"/>
+        <w:rPr>
+          <w:b/>
+          <w:sz w:val="28"/>
+          <w:szCs w:val="28"/>
+        </w:rPr>
+      </w:pPr>
+    </w:p>
+    <w:p>
+      <w:pPr>
+        <w:spacing w:after="0" w:line="240" w:lineRule="auto"/>
+        <w:rPr>
+          <w:b/>
+          <w:sz w:val="28"/>
+          <w:szCs w:val="28"/>
+        </w:rPr>
+      </w:pPr>
+      <w:r>
+        <w:rPr>
+          <w:noProof/>
+        </w:rPr>
+        <w:drawing>
+          <wp:inline distT="0" distB="0" distL="0" distR="0" wp14:anchorId="2281B158" wp14:editId="647D3011">
+            <wp:extent cx="6534150" cy="5067300"/>
+            <wp:effectExtent l="0" t="0" r="0" b="0"/>
+            <wp:docPr id="229" name="Picture 229"/>
+            <wp:cNvGraphicFramePr>
+              <a:graphicFrameLocks xmlns:a="http://schemas.openxmlformats.org/drawingml/2006/main" noChangeAspect="1"/>
+            </wp:cNvGraphicFramePr>
+            <a:graphic xmlns:a="http://schemas.openxmlformats.org/drawingml/2006/main">
+              <a:graphicData uri="http://schemas.openxmlformats.org/drawingml/2006/picture">
+                <pic:pic xmlns:pic="http://schemas.openxmlformats.org/drawingml/2006/picture">
+                  <pic:nvPicPr>
+                    <pic:cNvPr id="1" name=""/>
+                    <pic:cNvPicPr/>
+                  </pic:nvPicPr>
+                  <pic:blipFill>
+                    <a:blip r:embed="rId37"/>
+                    <a:stretch>
+                      <a:fillRect/>
+                    </a:stretch>
+                  </pic:blipFill>
+                  <pic:spPr>
+                    <a:xfrm>
+                      <a:off x="0" y="0"/>
+                      <a:ext cx="6534150" cy="5067300"/>
+                    </a:xfrm>
+                    <a:prstGeom prst="rect">
+                      <a:avLst/>
+                    </a:prstGeom>
+                  </pic:spPr>
+                </pic:pic>
+              </a:graphicData>
+            </a:graphic>
+          </wp:inline>
+        </w:drawing>
+      </w:r>
+    </w:p>
+    <w:p>
+      <w:pPr>
+        <w:spacing w:after="0" w:line="240" w:lineRule="auto"/>
+        <w:rPr>
+          <w:b/>
+          <w:sz w:val="28"/>
+          <w:szCs w:val="28"/>
+        </w:rPr>
+      </w:pPr>
+    </w:p>
+    <w:p>
+      <w:pPr>
+        <w:spacing w:after="0" w:line="240" w:lineRule="auto"/>
+        <w:ind w:left="360"/>
+        <w:rPr>
+          <w:rFonts w:ascii="DejaVuSans_qo" w:eastAsia="Times New Roman" w:hAnsi="DejaVuSans_qo" w:cs="Times New Roman"/>
+          <w:sz w:val="28"/>
+          <w:szCs w:val="28"/>
+        </w:rPr>
+      </w:pPr>
+    </w:p>
+    <w:p>
+      <w:pPr>
+        <w:spacing w:after="0" w:line="240" w:lineRule="auto"/>
+        <w:ind w:left="360"/>
+        <w:rPr>
+          <w:rFonts w:ascii="DejaVuSans_qo" w:eastAsia="Times New Roman" w:hAnsi="DejaVuSans_qo" w:cs="Times New Roman"/>
+          <w:sz w:val="28"/>
+          <w:szCs w:val="28"/>
+        </w:rPr>
+      </w:pPr>
+    </w:p>
+    <w:p>
+      <w:pPr>
+        <w:spacing w:after="0" w:line="240" w:lineRule="auto"/>
+        <w:ind w:left="360"/>
+        <w:rPr>
+          <w:rFonts w:ascii="DejaVuSans_qo" w:eastAsia="Times New Roman" w:hAnsi="DejaVuSans_qo" w:cs="Times New Roman"/>
+          <w:sz w:val="28"/>
+          <w:szCs w:val="28"/>
+        </w:rPr>
+      </w:pPr>
+    </w:p>
+    <w:p>
+      <w:pPr>
+        <w:pStyle w:val="ListParagraph"/>
+        <w:numPr>
+          <w:ilvl w:val="0"/>
+          <w:numId w:val="22"/>
+        </w:numPr>
+        <w:spacing w:after="0" w:line="240" w:lineRule="auto"/>
+        <w:rPr>
+          <w:rFonts w:ascii="DejaVuSans_qo" w:eastAsia="Times New Roman" w:hAnsi="DejaVuSans_qo" w:cs="Times New Roman"/>
+          <w:spacing w:val="2"/>
+          <w:sz w:val="28"/>
+          <w:szCs w:val="28"/>
+        </w:rPr>
+      </w:pPr>
+      <w:r>
+        <w:rPr>
+          <w:rFonts w:ascii="DejaVuSans_qo" w:eastAsia="Times New Roman" w:hAnsi="DejaVuSans_qo" w:cs="Times New Roman"/>
+          <w:sz w:val="28"/>
+          <w:szCs w:val="28"/>
+        </w:rPr>
+        <w:lastRenderedPageBreak/>
+        <w:t xml:space="preserve">Extend the above program to validate the customer id. Customer ids in the range of 101 and 1000 (both </w:t>
+      </w:r>
+      <w:r>
+        <w:rPr>
+          <w:rFonts w:ascii="DejaVuSans_qo" w:eastAsia="Times New Roman" w:hAnsi="DejaVuSans_qo" w:cs="Times New Roman"/>
+          <w:spacing w:val="2"/>
+          <w:sz w:val="28"/>
+          <w:szCs w:val="28"/>
+        </w:rPr>
+        <w:t>inclusive) should only be considered valid.</w:t>
+      </w:r>
+    </w:p>
+    <w:p>
+      <w:pPr>
+        <w:pStyle w:val="ListParagraph"/>
+        <w:spacing w:after="0" w:line="240" w:lineRule="auto"/>
+        <w:rPr>
+          <w:rFonts w:ascii="DejaVuSans_qo" w:eastAsia="Times New Roman" w:hAnsi="DejaVuSans_qo" w:cs="Times New Roman"/>
+          <w:spacing w:val="2"/>
+          <w:sz w:val="28"/>
+          <w:szCs w:val="28"/>
+        </w:rPr>
+      </w:pPr>
+    </w:p>
+    <w:p>
+      <w:pPr>
+        <w:spacing w:after="0" w:line="240" w:lineRule="auto"/>
+        <w:rPr>
+          <w:rFonts w:ascii="DejaVuSans_qo" w:eastAsia="Times New Roman" w:hAnsi="DejaVuSans_qo" w:cs="Times New Roman"/>
+          <w:spacing w:val="2"/>
+          <w:sz w:val="28"/>
+          <w:szCs w:val="28"/>
+        </w:rPr>
+      </w:pPr>
+      <w:r>
+        <w:rPr>
+          <w:noProof/>
+        </w:rPr>
+        <w:drawing>
+          <wp:inline distT="0" distB="0" distL="0" distR="0" wp14:anchorId="0CBD1FE1" wp14:editId="596C92C6">
+            <wp:extent cx="6645910" cy="3857625"/>
+            <wp:effectExtent l="0" t="0" r="2540" b="9525"/>
+            <wp:docPr id="230" name="Picture 230"/>
+            <wp:cNvGraphicFramePr>
+              <a:graphicFrameLocks xmlns:a="http://schemas.openxmlformats.org/drawingml/2006/main" noChangeAspect="1"/>
+            </wp:cNvGraphicFramePr>
+            <a:graphic xmlns:a="http://schemas.openxmlformats.org/drawingml/2006/main">
+              <a:graphicData uri="http://schemas.openxmlformats.org/drawingml/2006/picture">
+                <pic:pic xmlns:pic="http://schemas.openxmlformats.org/drawingml/2006/picture">
+                  <pic:nvPicPr>
+                    <pic:cNvPr id="1" name=""/>
+                    <pic:cNvPicPr/>
+                  </pic:nvPicPr>
+                  <pic:blipFill>
+                    <a:blip r:embed="rId38"/>
+                    <a:stretch>
+                      <a:fillRect/>
+                    </a:stretch>
+                  </pic:blipFill>
+                  <pic:spPr>
+                    <a:xfrm>
+                      <a:off x="0" y="0"/>
+                      <a:ext cx="6645910" cy="3857625"/>
+                    </a:xfrm>
+                    <a:prstGeom prst="rect">
+                      <a:avLst/>
+                    </a:prstGeom>
+                  </pic:spPr>
+                </pic:pic>
+              </a:graphicData>
+            </a:graphic>
+          </wp:inline>
+        </w:drawing>
+      </w:r>
+    </w:p>
+    <w:p>
+      <w:pPr>
+        <w:spacing w:after="0" w:line="240" w:lineRule="auto"/>
+        <w:rPr>
+          <w:rFonts w:ascii="DejaVuSans_qo" w:eastAsia="Times New Roman" w:hAnsi="DejaVuSans_qo" w:cs="Times New Roman"/>
+          <w:spacing w:val="2"/>
+          <w:sz w:val="28"/>
+          <w:szCs w:val="28"/>
+        </w:rPr>
+      </w:pPr>
+    </w:p>
+    <w:p>
+      <w:pPr>
+        <w:spacing w:after="0" w:line="240" w:lineRule="auto"/>
+        <w:rPr>
+          <w:rFonts w:ascii="DejaVuSans_qo" w:eastAsia="Times New Roman" w:hAnsi="DejaVuSans_qo" w:cs="Times New Roman"/>
+          <w:spacing w:val="2"/>
+          <w:sz w:val="28"/>
+          <w:szCs w:val="28"/>
+        </w:rPr>
+      </w:pPr>
+    </w:p>
+    <w:p>
+      <w:pPr>
+        <w:spacing w:after="0" w:line="240" w:lineRule="auto"/>
+        <w:rPr>
+          <w:rFonts w:ascii="DejaVuSans_qo" w:eastAsia="Times New Roman" w:hAnsi="DejaVuSans_qo" w:cs="Times New Roman"/>
+          <w:spacing w:val="2"/>
+          <w:sz w:val="28"/>
+          <w:szCs w:val="28"/>
+        </w:rPr>
+      </w:pPr>
+    </w:p>
+    <w:p>
+      <w:pPr>
+        <w:spacing w:after="0" w:line="240" w:lineRule="auto"/>
+        <w:rPr>
+          <w:rFonts w:ascii="DejaVuSans_qo" w:eastAsia="Times New Roman" w:hAnsi="DejaVuSans_qo" w:cs="Times New Roman"/>
+          <w:spacing w:val="2"/>
+          <w:sz w:val="28"/>
+          <w:szCs w:val="28"/>
+        </w:rPr>
+      </w:pPr>
+    </w:p>
+    <w:p>
+      <w:pPr>
+        <w:spacing w:after="0" w:line="240" w:lineRule="auto"/>
+        <w:rPr>
+          <w:rFonts w:ascii="DejaVuSans_qo" w:eastAsia="Times New Roman" w:hAnsi="DejaVuSans_qo" w:cs="Times New Roman"/>
+          <w:spacing w:val="2"/>
+          <w:sz w:val="28"/>
+          <w:szCs w:val="28"/>
+        </w:rPr>
+      </w:pPr>
+      <w:r>
+        <w:rPr>
+          <w:noProof/>
+        </w:rPr>
+        <w:drawing>
+          <wp:inline distT="0" distB="0" distL="0" distR="0" wp14:anchorId="54A25541" wp14:editId="4CBD55B8">
+            <wp:extent cx="6645910" cy="4167505"/>
+            <wp:effectExtent l="0" t="0" r="2540" b="4445"/>
+            <wp:docPr id="231" name="Picture 231"/>
+            <wp:cNvGraphicFramePr>
+              <a:graphicFrameLocks xmlns:a="http://schemas.openxmlformats.org/drawingml/2006/main" noChangeAspect="1"/>
+            </wp:cNvGraphicFramePr>
+            <a:graphic xmlns:a="http://schemas.openxmlformats.org/drawingml/2006/main">
+              <a:graphicData uri="http://schemas.openxmlformats.org/drawingml/2006/picture">
+                <pic:pic xmlns:pic="http://schemas.openxmlformats.org/drawingml/2006/picture">
+                  <pic:nvPicPr>
+                    <pic:cNvPr id="1" name=""/>
+                    <pic:cNvPicPr/>
+                  </pic:nvPicPr>
+                  <pic:blipFill>
+                    <a:blip r:embed="rId39"/>
+                    <a:stretch>
+                      <a:fillRect/>
+                    </a:stretch>
+                  </pic:blipFill>
+                  <pic:spPr>
+                    <a:xfrm>
+                      <a:off x="0" y="0"/>
+                      <a:ext cx="6645910" cy="4167505"/>
+                    </a:xfrm>
+                    <a:prstGeom prst="rect">
+                      <a:avLst/>
+                    </a:prstGeom>
+                  </pic:spPr>
+                </pic:pic>
+              </a:graphicData>
+            </a:graphic>
+          </wp:inline>
+        </w:drawing>
+      </w:r>
+    </w:p>
+    <w:p>
+      <w:pPr>
+        <w:pStyle w:val="ListParagraph"/>
+        <w:spacing w:after="0" w:line="240" w:lineRule="auto"/>
+        <w:rPr>
+          <w:rFonts w:ascii="DejaVuSans_qo" w:eastAsia="Times New Roman" w:hAnsi="DejaVuSans_qo" w:cs="Times New Roman"/>
+          <w:spacing w:val="2"/>
+          <w:sz w:val="28"/>
+          <w:szCs w:val="28"/>
+        </w:rPr>
+      </w:pPr>
+    </w:p>
+    <w:p>
+      <w:pPr>
+        <w:pStyle w:val="ListParagraph"/>
+        <w:spacing w:after="0" w:line="240" w:lineRule="auto"/>
+        <w:jc w:val="center"/>
+        <w:rPr>
+          <w:rFonts w:ascii="DejaVuSans_qo" w:eastAsia="Times New Roman" w:hAnsi="DejaVuSans_qo" w:cs="Times New Roman"/>
+          <w:b/>
+          <w:spacing w:val="2"/>
+          <w:sz w:val="28"/>
+          <w:szCs w:val="28"/>
+        </w:rPr>
+      </w:pPr>
+      <w:r>
+        <w:rPr>
+          <w:rFonts w:ascii="DejaVuSans_qo" w:eastAsia="Times New Roman" w:hAnsi="DejaVuSans_qo" w:cs="Times New Roman"/>
+          <w:b/>
+          <w:spacing w:val="2"/>
+          <w:sz w:val="28"/>
+          <w:szCs w:val="28"/>
+        </w:rPr>
+        <w:lastRenderedPageBreak/>
+        <w:t>ASSIGNMENT 14</w:t>
+      </w:r>
+    </w:p>
+    <w:p>
+      <w:pPr>
+        <w:pStyle w:val="ListParagraph"/>
+        <w:spacing w:after="0" w:line="240" w:lineRule="auto"/>
+        <w:jc w:val="center"/>
+        <w:rPr>
+          <w:rFonts w:ascii="DejaVuSans_qo" w:eastAsia="Times New Roman" w:hAnsi="DejaVuSans_qo" w:cs="Times New Roman"/>
+          <w:b/>
+          <w:spacing w:val="2"/>
+          <w:sz w:val="28"/>
+          <w:szCs w:val="28"/>
+        </w:rPr>
+      </w:pPr>
+    </w:p>
+    <w:p>
+      <w:pPr>
+        <w:pStyle w:val="ListParagraph"/>
+        <w:spacing w:after="0" w:line="240" w:lineRule="auto"/>
+        <w:rPr>
+          <w:rFonts w:ascii="DejaVuSans_qo" w:eastAsia="Times New Roman" w:hAnsi="DejaVuSans_qo" w:cs="Times New Roman"/>
+          <w:b/>
+          <w:spacing w:val="2"/>
+          <w:sz w:val="28"/>
+          <w:szCs w:val="28"/>
+        </w:rPr>
+      </w:pPr>
+      <w:r>
+        <w:rPr>
+          <w:rFonts w:ascii="DejaVuSans_qo" w:hAnsi="DejaVuSans_qo"/>
+          <w:spacing w:val="-2"/>
+          <w:sz w:val="28"/>
+          <w:szCs w:val="28"/>
+        </w:rPr>
+        <w:t>Implement the following in Python:</w:t>
+      </w:r>
+    </w:p>
+    <w:p>
+      <w:pPr>
+        <w:spacing w:after="0" w:line="240" w:lineRule="auto"/>
+        <w:ind w:left="720"/>
+        <w:rPr>
+          <w:rFonts w:ascii="DejaVuSans_qo" w:eastAsia="Times New Roman" w:hAnsi="DejaVuSans_qo" w:cs="Times New Roman"/>
+          <w:spacing w:val="2"/>
+          <w:sz w:val="28"/>
+          <w:szCs w:val="28"/>
+        </w:rPr>
+      </w:pPr>
+    </w:p>
+    <w:p>
+      <w:pPr>
+        <w:pStyle w:val="ListParagraph"/>
+        <w:numPr>
+          <w:ilvl w:val="0"/>
+          <w:numId w:val="24"/>
+        </w:numPr>
+        <w:spacing w:after="0" w:line="240" w:lineRule="auto"/>
+        <w:rPr>
+          <w:rFonts w:ascii="DejaVuSans_qo" w:eastAsia="Times New Roman" w:hAnsi="DejaVuSans_qo" w:cs="Times New Roman"/>
+          <w:spacing w:val="2"/>
+          <w:sz w:val="28"/>
+          <w:szCs w:val="28"/>
+        </w:rPr>
+      </w:pPr>
+      <w:r>
+        <w:rPr>
+          <w:rFonts w:ascii="DejaVuSans_qo" w:hAnsi="DejaVuSans_qo"/>
+          <w:spacing w:val="2"/>
+          <w:sz w:val="28"/>
+          <w:szCs w:val="28"/>
+        </w:rPr>
+        <w:t>Display all even numbers between 50 and 80 (both inclusive) using "for" loop.</w:t>
+      </w:r>
+    </w:p>
+    <w:p>
+      <w:pPr>
+        <w:pStyle w:val="ListParagraph"/>
+        <w:spacing w:after="0" w:line="240" w:lineRule="auto"/>
+        <w:rPr>
+          <w:rFonts w:ascii="DejaVuSans_qo" w:eastAsia="Times New Roman" w:hAnsi="DejaVuSans_qo" w:cs="Times New Roman"/>
+          <w:spacing w:val="2"/>
+          <w:sz w:val="28"/>
+          <w:szCs w:val="28"/>
+        </w:rPr>
+      </w:pPr>
+    </w:p>
+    <w:p>
+      <w:pPr>
+        <w:spacing w:after="0" w:line="240" w:lineRule="auto"/>
+        <w:rPr>
+          <w:rFonts w:ascii="DejaVuSans_qo" w:eastAsia="Times New Roman" w:hAnsi="DejaVuSans_qo" w:cs="Times New Roman"/>
+          <w:spacing w:val="2"/>
+          <w:sz w:val="28"/>
+          <w:szCs w:val="28"/>
+        </w:rPr>
+      </w:pPr>
+      <w:r>
+        <w:rPr>
+          <w:noProof/>
+        </w:rPr>
+        <w:drawing>
+          <wp:inline distT="0" distB="0" distL="0" distR="0" wp14:anchorId="39E0B38C" wp14:editId="7372697B">
+            <wp:extent cx="7367006" cy="2847975"/>
+            <wp:effectExtent l="0" t="0" r="5715" b="0"/>
+            <wp:docPr id="234" name="Picture 234"/>
+            <wp:cNvGraphicFramePr>
+              <a:graphicFrameLocks xmlns:a="http://schemas.openxmlformats.org/drawingml/2006/main" noChangeAspect="1"/>
+            </wp:cNvGraphicFramePr>
+            <a:graphic xmlns:a="http://schemas.openxmlformats.org/drawingml/2006/main">
+              <a:graphicData uri="http://schemas.openxmlformats.org/drawingml/2006/picture">
+                <pic:pic xmlns:pic="http://schemas.openxmlformats.org/drawingml/2006/picture">
+                  <pic:nvPicPr>
+                    <pic:cNvPr id="1" name=""/>
+                    <pic:cNvPicPr/>
+                  </pic:nvPicPr>
+                  <pic:blipFill>
+                    <a:blip r:embed="rId40"/>
+                    <a:stretch>
+                      <a:fillRect/>
+                    </a:stretch>
+                  </pic:blipFill>
+                  <pic:spPr>
+                    <a:xfrm>
+                      <a:off x="0" y="0"/>
+                      <a:ext cx="7394213" cy="2858493"/>
+                    </a:xfrm>
+                    <a:prstGeom prst="rect">
+                      <a:avLst/>
+                    </a:prstGeom>
+                  </pic:spPr>
+                </pic:pic>
+              </a:graphicData>
+            </a:graphic>
+          </wp:inline>
+        </w:drawing>
+      </w:r>
+    </w:p>
+    <w:p>
+      <w:pPr>
+        <w:spacing w:after="0" w:line="240" w:lineRule="auto"/>
+        <w:rPr>
+          <w:rFonts w:ascii="DejaVuSans_qo" w:eastAsia="Times New Roman" w:hAnsi="DejaVuSans_qo" w:cs="Times New Roman"/>
+          <w:spacing w:val="2"/>
+          <w:sz w:val="28"/>
+          <w:szCs w:val="28"/>
+        </w:rPr>
+      </w:pPr>
+    </w:p>
+    <w:p>
+      <w:pPr>
+        <w:spacing w:after="0" w:line="240" w:lineRule="auto"/>
+        <w:rPr>
+          <w:rFonts w:ascii="DejaVuSans_qo" w:eastAsia="Times New Roman" w:hAnsi="DejaVuSans_qo" w:cs="Times New Roman"/>
+          <w:spacing w:val="2"/>
+          <w:sz w:val="28"/>
+          <w:szCs w:val="28"/>
+        </w:rPr>
+      </w:pPr>
+      <w:r>
+        <w:rPr>
+          <w:noProof/>
+        </w:rPr>
+        <w:drawing>
+          <wp:inline distT="0" distB="0" distL="0" distR="0" wp14:anchorId="58A1D5DD" wp14:editId="449C6023">
+            <wp:extent cx="6986270" cy="4762407"/>
+            <wp:effectExtent l="0" t="0" r="5080" b="635"/>
+            <wp:docPr id="235" name="Picture 235"/>
+            <wp:cNvGraphicFramePr>
+              <a:graphicFrameLocks xmlns:a="http://schemas.openxmlformats.org/drawingml/2006/main" noChangeAspect="1"/>
+            </wp:cNvGraphicFramePr>
+            <a:graphic xmlns:a="http://schemas.openxmlformats.org/drawingml/2006/main">
+              <a:graphicData uri="http://schemas.openxmlformats.org/drawingml/2006/picture">
+                <pic:pic xmlns:pic="http://schemas.openxmlformats.org/drawingml/2006/picture">
+                  <pic:nvPicPr>
+                    <pic:cNvPr id="1" name=""/>
+                    <pic:cNvPicPr/>
+                  </pic:nvPicPr>
+                  <pic:blipFill>
+                    <a:blip r:embed="rId41"/>
+                    <a:stretch>
+                      <a:fillRect/>
+                    </a:stretch>
+                  </pic:blipFill>
+                  <pic:spPr>
+                    <a:xfrm>
+                      <a:off x="0" y="0"/>
+                      <a:ext cx="7098482" cy="4838900"/>
+                    </a:xfrm>
+                    <a:prstGeom prst="rect">
+                      <a:avLst/>
+                    </a:prstGeom>
+                  </pic:spPr>
+                </pic:pic>
+              </a:graphicData>
+            </a:graphic>
+          </wp:inline>
+        </w:drawing>
+      </w:r>
+    </w:p>
+    <w:p>
+      <w:pPr>
+        <w:spacing w:after="0" w:line="240" w:lineRule="auto"/>
+        <w:rPr>
+          <w:rFonts w:ascii="DejaVuSans_qo" w:eastAsia="Times New Roman" w:hAnsi="DejaVuSans_qo" w:cs="Times New Roman"/>
+          <w:spacing w:val="2"/>
+          <w:sz w:val="28"/>
+          <w:szCs w:val="28"/>
+        </w:rPr>
+      </w:pPr>
+    </w:p>
+    <w:p>
+      <w:pPr>
+        <w:spacing w:after="0" w:line="240" w:lineRule="auto"/>
+        <w:rPr>
+          <w:rFonts w:ascii="DejaVuSans_qo" w:eastAsia="Times New Roman" w:hAnsi="DejaVuSans_qo" w:cs="Times New Roman"/>
+          <w:spacing w:val="2"/>
+          <w:sz w:val="28"/>
+          <w:szCs w:val="28"/>
+        </w:rPr>
+      </w:pPr>
+    </w:p>
+    <w:p>
+      <w:pPr>
+        <w:pStyle w:val="ListParagraph"/>
+        <w:spacing w:after="0" w:line="240" w:lineRule="auto"/>
+        <w:rPr>
+          <w:sz w:val="28"/>
+          <w:szCs w:val="28"/>
+        </w:rPr>
+      </w:pPr>
+    </w:p>
+    <w:p>
+      <w:pPr>
+        <w:pStyle w:val="ListParagraph"/>
+        <w:numPr>
+          <w:ilvl w:val="0"/>
+          <w:numId w:val="24"/>
+        </w:numPr>
+        <w:spacing w:after="0" w:line="240" w:lineRule="auto"/>
+        <w:rPr>
+          <w:sz w:val="28"/>
+          <w:szCs w:val="28"/>
+        </w:rPr>
+      </w:pPr>
+      <w:r>
+        <w:rPr>
+          <w:rFonts w:ascii="DejaVuSans_qo" w:hAnsi="DejaVuSans_qo"/>
+          <w:spacing w:val="-3"/>
+          <w:sz w:val="28"/>
+          <w:szCs w:val="28"/>
+        </w:rPr>
+        <w:lastRenderedPageBreak/>
+        <w:t>Add natural numbers up to n where n is taken as an input from user. Print the sum.</w:t>
+      </w:r>
+    </w:p>
+    <w:p>
+      <w:pPr>
+        <w:pStyle w:val="ListParagraph"/>
+        <w:spacing w:after="0" w:line="240" w:lineRule="auto"/>
+        <w:ind w:left="1080"/>
+        <w:rPr>
+          <w:rFonts w:ascii="DejaVuSans_qo" w:hAnsi="DejaVuSans_qo"/>
+          <w:spacing w:val="-3"/>
+          <w:sz w:val="28"/>
+          <w:szCs w:val="28"/>
+        </w:rPr>
+      </w:pPr>
+    </w:p>
+    <w:p>
+      <w:pPr>
+        <w:spacing w:after="0" w:line="240" w:lineRule="auto"/>
+        <w:rPr>
+          <w:sz w:val="28"/>
+          <w:szCs w:val="28"/>
+        </w:rPr>
+      </w:pPr>
+      <w:r>
+        <w:rPr>
+          <w:noProof/>
+        </w:rPr>
+        <w:drawing>
+          <wp:inline distT="0" distB="0" distL="0" distR="0" wp14:anchorId="3A1488A0" wp14:editId="222E9216">
+            <wp:extent cx="6984555" cy="1990725"/>
+            <wp:effectExtent l="0" t="0" r="6985" b="0"/>
+            <wp:docPr id="236" name="Picture 236"/>
+            <wp:cNvGraphicFramePr>
+              <a:graphicFrameLocks xmlns:a="http://schemas.openxmlformats.org/drawingml/2006/main" noChangeAspect="1"/>
+            </wp:cNvGraphicFramePr>
+            <a:graphic xmlns:a="http://schemas.openxmlformats.org/drawingml/2006/main">
+              <a:graphicData uri="http://schemas.openxmlformats.org/drawingml/2006/picture">
+                <pic:pic xmlns:pic="http://schemas.openxmlformats.org/drawingml/2006/picture">
+                  <pic:nvPicPr>
+                    <pic:cNvPr id="1" name=""/>
+                    <pic:cNvPicPr/>
+                  </pic:nvPicPr>
+                  <pic:blipFill>
+                    <a:blip r:embed="rId42"/>
+                    <a:stretch>
+                      <a:fillRect/>
+                    </a:stretch>
+                  </pic:blipFill>
+                  <pic:spPr>
+                    <a:xfrm>
+                      <a:off x="0" y="0"/>
+                      <a:ext cx="6990216" cy="1992339"/>
+                    </a:xfrm>
+                    <a:prstGeom prst="rect">
+                      <a:avLst/>
+                    </a:prstGeom>
+                  </pic:spPr>
+                </pic:pic>
+              </a:graphicData>
+            </a:graphic>
+          </wp:inline>
+        </w:drawing>
+      </w:r>
+    </w:p>
+    <w:p>
+      <w:pPr>
+        <w:spacing w:after="0" w:line="240" w:lineRule="auto"/>
+        <w:rPr>
+          <w:sz w:val="28"/>
+          <w:szCs w:val="28"/>
+        </w:rPr>
+      </w:pPr>
+    </w:p>
+    <w:p>
+      <w:pPr>
+        <w:spacing w:after="0" w:line="240" w:lineRule="auto"/>
+        <w:rPr>
+          <w:sz w:val="28"/>
+          <w:szCs w:val="28"/>
+        </w:rPr>
+      </w:pPr>
+      <w:r>
+        <w:rPr>
+          <w:noProof/>
+        </w:rPr>
+        <w:drawing>
+          <wp:inline distT="0" distB="0" distL="0" distR="0" wp14:anchorId="43394A08" wp14:editId="6C69BDF7">
+            <wp:extent cx="7008461" cy="1743075"/>
+            <wp:effectExtent l="0" t="0" r="2540" b="0"/>
+            <wp:docPr id="237" name="Picture 237"/>
+            <wp:cNvGraphicFramePr>
+              <a:graphicFrameLocks xmlns:a="http://schemas.openxmlformats.org/drawingml/2006/main" noChangeAspect="1"/>
+            </wp:cNvGraphicFramePr>
+            <a:graphic xmlns:a="http://schemas.openxmlformats.org/drawingml/2006/main">
+              <a:graphicData uri="http://schemas.openxmlformats.org/drawingml/2006/picture">
+                <pic:pic xmlns:pic="http://schemas.openxmlformats.org/drawingml/2006/picture">
+                  <pic:nvPicPr>
+                    <pic:cNvPr id="1" name=""/>
+                    <pic:cNvPicPr/>
+                  </pic:nvPicPr>
+                  <pic:blipFill>
+                    <a:blip r:embed="rId43"/>
+                    <a:stretch>
+                      <a:fillRect/>
+                    </a:stretch>
+                  </pic:blipFill>
+                  <pic:spPr>
+                    <a:xfrm>
+                      <a:off x="0" y="0"/>
+                      <a:ext cx="7024693" cy="1747112"/>
+                    </a:xfrm>
+                    <a:prstGeom prst="rect">
+                      <a:avLst/>
+                    </a:prstGeom>
+                  </pic:spPr>
+                </pic:pic>
+              </a:graphicData>
+            </a:graphic>
+          </wp:inline>
+        </w:drawing>
+      </w:r>
+    </w:p>
+    <w:p>
+      <w:pPr>
+        <w:spacing w:after="0" w:line="240" w:lineRule="auto"/>
+        <w:rPr>
+          <w:sz w:val="28"/>
+          <w:szCs w:val="28"/>
+        </w:rPr>
+      </w:pPr>
+    </w:p>
+    <w:p>
+      <w:pPr>
+        <w:pStyle w:val="ListParagraph"/>
+        <w:numPr>
+          <w:ilvl w:val="0"/>
+          <w:numId w:val="24"/>
+        </w:numPr>
+        <w:spacing w:after="0" w:line="240" w:lineRule="auto"/>
+        <w:rPr>
+          <w:rFonts w:ascii="DejaVuSans_qo" w:eastAsia="Times New Roman" w:hAnsi="DejaVuSans_qo" w:cs="Times New Roman"/>
+          <w:spacing w:val="-3"/>
+          <w:sz w:val="28"/>
+          <w:szCs w:val="28"/>
+        </w:rPr>
+      </w:pPr>
+      <w:r>
+        <w:rPr>
+          <w:rFonts w:ascii="DejaVuSans_qo" w:eastAsia="Times New Roman" w:hAnsi="DejaVuSans_qo" w:cs="Times New Roman"/>
+          <w:spacing w:val="-3"/>
+          <w:sz w:val="28"/>
+          <w:szCs w:val="28"/>
+        </w:rPr>
+        <w:t>Prompt the user to enter a number. Print whether the number is prime or not.</w:t>
+      </w:r>
+    </w:p>
+    <w:p>
+      <w:pPr>
+        <w:spacing w:after="0" w:line="240" w:lineRule="auto"/>
+        <w:rPr>
+          <w:rFonts w:ascii="DejaVuSans_qo" w:eastAsia="Times New Roman" w:hAnsi="DejaVuSans_qo" w:cs="Times New Roman"/>
+          <w:spacing w:val="-3"/>
+          <w:sz w:val="28"/>
+          <w:szCs w:val="28"/>
+        </w:rPr>
+      </w:pPr>
+    </w:p>
+    <w:p>
+      <w:pPr>
+        <w:spacing w:after="0" w:line="240" w:lineRule="auto"/>
+        <w:rPr>
+          <w:rFonts w:ascii="DejaVuSans_qo" w:eastAsia="Times New Roman" w:hAnsi="DejaVuSans_qo" w:cs="Times New Roman"/>
+          <w:spacing w:val="-3"/>
+          <w:sz w:val="28"/>
+          <w:szCs w:val="28"/>
+        </w:rPr>
+      </w:pPr>
+      <w:r>
+        <w:rPr>
+          <w:noProof/>
+        </w:rPr>
+        <w:drawing>
+          <wp:inline distT="0" distB="0" distL="0" distR="0" wp14:anchorId="792EF223" wp14:editId="74023031">
+            <wp:extent cx="6645910" cy="4191000"/>
+            <wp:effectExtent l="0" t="0" r="2540" b="0"/>
+            <wp:docPr id="238" name="Picture 238"/>
+            <wp:cNvGraphicFramePr>
+              <a:graphicFrameLocks xmlns:a="http://schemas.openxmlformats.org/drawingml/2006/main" noChangeAspect="1"/>
+            </wp:cNvGraphicFramePr>
+            <a:graphic xmlns:a="http://schemas.openxmlformats.org/drawingml/2006/main">
+              <a:graphicData uri="http://schemas.openxmlformats.org/drawingml/2006/picture">
+                <pic:pic xmlns:pic="http://schemas.openxmlformats.org/drawingml/2006/picture">
+                  <pic:nvPicPr>
+                    <pic:cNvPr id="1" name=""/>
+                    <pic:cNvPicPr/>
+                  </pic:nvPicPr>
+                  <pic:blipFill>
+                    <a:blip r:embed="rId44"/>
+                    <a:stretch>
+                      <a:fillRect/>
+                    </a:stretch>
+                  </pic:blipFill>
+                  <pic:spPr>
+                    <a:xfrm>
+                      <a:off x="0" y="0"/>
+                      <a:ext cx="6645910" cy="4191000"/>
+                    </a:xfrm>
+                    <a:prstGeom prst="rect">
+                      <a:avLst/>
+                    </a:prstGeom>
+                  </pic:spPr>
+                </pic:pic>
+              </a:graphicData>
+            </a:graphic>
+          </wp:inline>
+        </w:drawing>
+      </w:r>
+    </w:p>
+    <w:p>
+      <w:pPr>
+        <w:spacing w:after="0" w:line="240" w:lineRule="auto"/>
+        <w:rPr>
+          <w:rFonts w:ascii="DejaVuSans_qo" w:eastAsia="Times New Roman" w:hAnsi="DejaVuSans_qo" w:cs="Times New Roman"/>
+          <w:spacing w:val="-3"/>
+          <w:sz w:val="28"/>
+          <w:szCs w:val="28"/>
+        </w:rPr>
+      </w:pPr>
+    </w:p>
+    <w:p>
+      <w:pPr>
+        <w:spacing w:after="0" w:line="240" w:lineRule="auto"/>
+        <w:rPr>
+          <w:rFonts w:ascii="DejaVuSans_qo" w:eastAsia="Times New Roman" w:hAnsi="DejaVuSans_qo" w:cs="Times New Roman"/>
+          <w:spacing w:val="-3"/>
+          <w:sz w:val="28"/>
+          <w:szCs w:val="28"/>
+        </w:rPr>
+      </w:pPr>
+    </w:p>
+    <w:p>
+      <w:pPr>
+        <w:spacing w:after="0" w:line="240" w:lineRule="auto"/>
+        <w:rPr>
+          <w:sz w:val="28"/>
+          <w:szCs w:val="28"/>
+        </w:rPr>
+      </w:pPr>
+      <w:r>
+        <w:rPr>
+          <w:noProof/>
+        </w:rPr>
+        <w:lastRenderedPageBreak/>
+        <w:drawing>
+          <wp:inline distT="0" distB="0" distL="0" distR="0" wp14:anchorId="4276FF56" wp14:editId="6A2E62A0">
+            <wp:extent cx="6410325" cy="5581650"/>
+            <wp:effectExtent l="0" t="0" r="9525" b="0"/>
+            <wp:docPr id="240" name="Picture 240"/>
+            <wp:cNvGraphicFramePr>
+              <a:graphicFrameLocks xmlns:a="http://schemas.openxmlformats.org/drawingml/2006/main" noChangeAspect="1"/>
+            </wp:cNvGraphicFramePr>
+            <a:graphic xmlns:a="http://schemas.openxmlformats.org/drawingml/2006/main">
+              <a:graphicData uri="http://schemas.openxmlformats.org/drawingml/2006/picture">
+                <pic:pic xmlns:pic="http://schemas.openxmlformats.org/drawingml/2006/picture">
+                  <pic:nvPicPr>
+                    <pic:cNvPr id="1" name=""/>
+                    <pic:cNvPicPr/>
+                  </pic:nvPicPr>
+                  <pic:blipFill>
+                    <a:blip r:embed="rId45"/>
+                    <a:stretch>
+                      <a:fillRect/>
+                    </a:stretch>
+                  </pic:blipFill>
+                  <pic:spPr>
+                    <a:xfrm>
+                      <a:off x="0" y="0"/>
+                      <a:ext cx="6410325" cy="5581650"/>
+                    </a:xfrm>
+                    <a:prstGeom prst="rect">
+                      <a:avLst/>
+                    </a:prstGeom>
+                  </pic:spPr>
+                </pic:pic>
+              </a:graphicData>
+            </a:graphic>
+          </wp:inline>
+        </w:drawing>
+      </w:r>
+    </w:p>
+    <w:p>
+      <w:pPr>
+        <w:spacing w:after="0" w:line="240" w:lineRule="auto"/>
+        <w:rPr>
+          <w:sz w:val="28"/>
+          <w:szCs w:val="28"/>
+        </w:rPr>
+      </w:pPr>
+    </w:p>
+    <w:p>
+      <w:pPr>
+        <w:pStyle w:val="ListParagraph"/>
+        <w:numPr>
+          <w:ilvl w:val="0"/>
+          <w:numId w:val="24"/>
+        </w:numPr>
+        <w:spacing w:after="0" w:line="240" w:lineRule="auto"/>
+        <w:rPr>
+          <w:sz w:val="28"/>
+          <w:szCs w:val="28"/>
+        </w:rPr>
+      </w:pPr>
+      <w:r>
+        <w:rPr>
+          <w:rFonts w:ascii="DejaVuSans_qo" w:hAnsi="DejaVuSans_qo"/>
+          <w:spacing w:val="-3"/>
+          <w:sz w:val="28"/>
+          <w:szCs w:val="28"/>
+        </w:rPr>
+        <w:t>Print Fibonacci series till nth term where n is taken as an input from user.</w:t>
+      </w:r>
+    </w:p>
+    <w:p>
+      <w:pPr>
+        <w:spacing w:after="0" w:line="240" w:lineRule="auto"/>
+        <w:rPr>
+          <w:sz w:val="28"/>
+          <w:szCs w:val="28"/>
+        </w:rPr>
+      </w:pPr>
+    </w:p>
+    <w:p>
+      <w:pPr>
+        <w:spacing w:after="0" w:line="240" w:lineRule="auto"/>
+        <w:rPr>
+          <w:sz w:val="28"/>
+          <w:szCs w:val="28"/>
+        </w:rPr>
+      </w:pPr>
+      <w:r>
+        <w:rPr>
+          <w:noProof/>
+        </w:rPr>
+        <w:drawing>
+          <wp:inline distT="0" distB="0" distL="0" distR="0" wp14:anchorId="68FA95C8" wp14:editId="054E161B">
+            <wp:extent cx="6791325" cy="3219450"/>
+            <wp:effectExtent l="0" t="0" r="9525" b="0"/>
+            <wp:docPr id="241" name="Picture 241"/>
+            <wp:cNvGraphicFramePr>
+              <a:graphicFrameLocks xmlns:a="http://schemas.openxmlformats.org/drawingml/2006/main" noChangeAspect="1"/>
+            </wp:cNvGraphicFramePr>
+            <a:graphic xmlns:a="http://schemas.openxmlformats.org/drawingml/2006/main">
+              <a:graphicData uri="http://schemas.openxmlformats.org/drawingml/2006/picture">
+                <pic:pic xmlns:pic="http://schemas.openxmlformats.org/drawingml/2006/picture">
+                  <pic:nvPicPr>
+                    <pic:cNvPr id="1" name=""/>
+                    <pic:cNvPicPr/>
+                  </pic:nvPicPr>
+                  <pic:blipFill>
+                    <a:blip r:embed="rId46"/>
+                    <a:stretch>
+                      <a:fillRect/>
+                    </a:stretch>
+                  </pic:blipFill>
+                  <pic:spPr>
+                    <a:xfrm>
+                      <a:off x="0" y="0"/>
+                      <a:ext cx="6791325" cy="3219450"/>
+                    </a:xfrm>
+                    <a:prstGeom prst="rect">
+                      <a:avLst/>
+                    </a:prstGeom>
+                  </pic:spPr>
+                </pic:pic>
+              </a:graphicData>
+            </a:graphic>
+          </wp:inline>
+        </w:drawing>
+      </w:r>
+    </w:p>
+    <w:p>
+      <w:pPr>
+        <w:spacing w:after="0" w:line="240" w:lineRule="auto"/>
+        <w:rPr>
+          <w:sz w:val="28"/>
+          <w:szCs w:val="28"/>
+        </w:rPr>
+      </w:pPr>
+    </w:p>
+    <w:p>
+      <w:pPr>
+        <w:spacing w:after="0" w:line="240" w:lineRule="auto"/>
+        <w:rPr>
+          <w:sz w:val="28"/>
+          <w:szCs w:val="28"/>
+        </w:rPr>
+      </w:pPr>
       <w:bookmarkStart w:id="0" w:name="_GoBack"/>
+      <w:r>
+        <w:rPr>
+          <w:noProof/>
+        </w:rPr>
+        <w:lastRenderedPageBreak/>
+        <w:drawing>
+          <wp:inline distT="0" distB="0" distL="0" distR="0" wp14:anchorId="4CDF377D" wp14:editId="259194A1">
+            <wp:extent cx="6858000" cy="4442924"/>
+            <wp:effectExtent l="0" t="0" r="0" b="0"/>
+            <wp:docPr id="242" name="Picture 242"/>
+            <wp:cNvGraphicFramePr>
+              <a:graphicFrameLocks xmlns:a="http://schemas.openxmlformats.org/drawingml/2006/main" noChangeAspect="1"/>
+            </wp:cNvGraphicFramePr>
+            <a:graphic xmlns:a="http://schemas.openxmlformats.org/drawingml/2006/main">
+              <a:graphicData uri="http://schemas.openxmlformats.org/drawingml/2006/picture">
+                <pic:pic xmlns:pic="http://schemas.openxmlformats.org/drawingml/2006/picture">
+                  <pic:nvPicPr>
+                    <pic:cNvPr id="1" name=""/>
+                    <pic:cNvPicPr/>
+                  </pic:nvPicPr>
+                  <pic:blipFill>
+                    <a:blip r:embed="rId47"/>
+                    <a:stretch>
+                      <a:fillRect/>
+                    </a:stretch>
+                  </pic:blipFill>
+                  <pic:spPr>
+                    <a:xfrm>
+                      <a:off x="0" y="0"/>
+                      <a:ext cx="6878058" cy="4455918"/>
+                    </a:xfrm>
+                    <a:prstGeom prst="rect">
+                      <a:avLst/>
+                    </a:prstGeom>
+                  </pic:spPr>
+                </pic:pic>
+              </a:graphicData>
+            </a:graphic>
+          </wp:inline>
+        </w:drawing>
+      </w:r>
       <w:bookmarkEnd w:id="0"/>
+    </w:p>
+    <w:p>
+      <w:pPr>
+        <w:spacing w:after="0" w:line="240" w:lineRule="auto"/>
+        <w:rPr>
+          <w:sz w:val="28"/>
+          <w:szCs w:val="28"/>
+        </w:rPr>
+      </w:pPr>
+    </w:p>
+    <w:p>
+      <w:pPr>
+        <w:spacing w:after="0" w:line="240" w:lineRule="auto"/>
+        <w:rPr>
+          <w:sz w:val="28"/>
+          <w:szCs w:val="28"/>
+        </w:rPr>
+      </w:pPr>
     </w:p>
     <w:sectPr>
       <w:pgSz w:w="11906" w:h="16838" w:code="9"/>
@@ -16405,6 +18851,95 @@
     </w:lvl>
   </w:abstractNum>
   <w:abstractNum w:abstractNumId="7" w15:restartNumberingAfterBreak="0">
+    <w:nsid w:val="1D9C1358"/>
+    <w:multiLevelType w:val="hybridMultilevel"/>
+    <w:tmpl w:val="902C500E"/>
+    <w:lvl w:ilvl="0" w:tplc="553AEE18">
+      <w:start w:val="1"/>
+      <w:numFmt w:val="decimal"/>
+      <w:lvlText w:val="%1)"/>
+      <w:lvlJc w:val="left"/>
+      <w:pPr>
+        <w:ind w:left="1080" w:hanging="360"/>
+      </w:pPr>
+      <w:rPr>
+        <w:rFonts w:hint="default"/>
+      </w:rPr>
+    </w:lvl>
+    <w:lvl w:ilvl="1" w:tplc="04090019" w:tentative="1">
+      <w:start w:val="1"/>
+      <w:numFmt w:val="lowerLetter"/>
+      <w:lvlText w:val="%2."/>
+      <w:lvlJc w:val="left"/>
+      <w:pPr>
+        <w:ind w:left="1800" w:hanging="360"/>
+      </w:pPr>
+    </w:lvl>
+    <w:lvl w:ilvl="2" w:tplc="0409001B" w:tentative="1">
+      <w:start w:val="1"/>
+      <w:numFmt w:val="lowerRoman"/>
+      <w:lvlText w:val="%3."/>
+      <w:lvlJc w:val="right"/>
+      <w:pPr>
+        <w:ind w:left="2520" w:hanging="180"/>
+      </w:pPr>
+    </w:lvl>
+    <w:lvl w:ilvl="3" w:tplc="0409000F" w:tentative="1">
+      <w:start w:val="1"/>
+      <w:numFmt w:val="decimal"/>
+      <w:lvlText w:val="%4."/>
+      <w:lvlJc w:val="left"/>
+      <w:pPr>
+        <w:ind w:left="3240" w:hanging="360"/>
+      </w:pPr>
+    </w:lvl>
+    <w:lvl w:ilvl="4" w:tplc="04090019" w:tentative="1">
+      <w:start w:val="1"/>
+      <w:numFmt w:val="lowerLetter"/>
+      <w:lvlText w:val="%5."/>
+      <w:lvlJc w:val="left"/>
+      <w:pPr>
+        <w:ind w:left="3960" w:hanging="360"/>
+      </w:pPr>
+    </w:lvl>
+    <w:lvl w:ilvl="5" w:tplc="0409001B" w:tentative="1">
+      <w:start w:val="1"/>
+      <w:numFmt w:val="lowerRoman"/>
+      <w:lvlText w:val="%6."/>
+      <w:lvlJc w:val="right"/>
+      <w:pPr>
+        <w:ind w:left="4680" w:hanging="180"/>
+      </w:pPr>
+    </w:lvl>
+    <w:lvl w:ilvl="6" w:tplc="0409000F" w:tentative="1">
+      <w:start w:val="1"/>
+      <w:numFmt w:val="decimal"/>
+      <w:lvlText w:val="%7."/>
+      <w:lvlJc w:val="left"/>
+      <w:pPr>
+        <w:ind w:left="5400" w:hanging="360"/>
+      </w:pPr>
+    </w:lvl>
+    <w:lvl w:ilvl="7" w:tplc="04090019" w:tentative="1">
+      <w:start w:val="1"/>
+      <w:numFmt w:val="lowerLetter"/>
+      <w:lvlText w:val="%8."/>
+      <w:lvlJc w:val="left"/>
+      <w:pPr>
+        <w:ind w:left="6120" w:hanging="360"/>
+      </w:pPr>
+    </w:lvl>
+    <w:lvl w:ilvl="8" w:tplc="0409001B" w:tentative="1">
+      <w:start w:val="1"/>
+      <w:numFmt w:val="lowerRoman"/>
+      <w:lvlText w:val="%9."/>
+      <w:lvlJc w:val="right"/>
+      <w:pPr>
+        <w:ind w:left="6840" w:hanging="180"/>
+      </w:pPr>
+    </w:lvl>
+  </w:abstractNum>
+  <w:abstractNum w:abstractNumId="8" w15:restartNumberingAfterBreak="0">
     <w:nsid w:val="211135AE"/>
     <w:multiLevelType w:val="hybridMultilevel"/>
     <w:tmpl w:val="B20888D8"/>
@@ -16493,7 +19028,7 @@
       </w:pPr>
     </w:lvl>
   </w:abstractNum>
-  <w:abstractNum w:abstractNumId="8" w15:restartNumberingAfterBreak="0">
+  <w:abstractNum w:abstractNumId="9" w15:restartNumberingAfterBreak="0">
     <w:nsid w:val="300B60E6"/>
     <w:multiLevelType w:val="hybridMultilevel"/>
     <w:tmpl w:val="CBD65BBE"/>
@@ -16582,7 +19117,7 @@
       </w:pPr>
     </w:lvl>
   </w:abstractNum>
-  <w:abstractNum w:abstractNumId="9" w15:restartNumberingAfterBreak="0">
+  <w:abstractNum w:abstractNumId="10" w15:restartNumberingAfterBreak="0">
     <w:nsid w:val="301C6D47"/>
     <w:multiLevelType w:val="hybridMultilevel"/>
     <w:tmpl w:val="4104AA38"/>
@@ -16671,7 +19206,7 @@
       </w:pPr>
     </w:lvl>
   </w:abstractNum>
-  <w:abstractNum w:abstractNumId="10" w15:restartNumberingAfterBreak="0">
+  <w:abstractNum w:abstractNumId="11" w15:restartNumberingAfterBreak="0">
     <w:nsid w:val="358B5C88"/>
     <w:multiLevelType w:val="hybridMultilevel"/>
     <w:tmpl w:val="370AE696"/>
@@ -16760,7 +19295,96 @@
       </w:pPr>
     </w:lvl>
   </w:abstractNum>
-  <w:abstractNum w:abstractNumId="11" w15:restartNumberingAfterBreak="0">
+  <w:abstractNum w:abstractNumId="12" w15:restartNumberingAfterBreak="0">
+    <w:nsid w:val="3ABA311D"/>
+    <w:multiLevelType w:val="hybridMultilevel"/>
+    <w:tmpl w:val="8E54B028"/>
+    <w:lvl w:ilvl="0" w:tplc="5ECC1D40">
+      <w:start w:val="1"/>
+      <w:numFmt w:val="decimal"/>
+      <w:lvlText w:val="%1)"/>
+      <w:lvlJc w:val="left"/>
+      <w:pPr>
+        <w:ind w:left="1080" w:hanging="360"/>
+      </w:pPr>
+      <w:rPr>
+        <w:rFonts w:hint="default"/>
+      </w:rPr>
+    </w:lvl>
+    <w:lvl w:ilvl="1" w:tplc="04090019" w:tentative="1">
+      <w:start w:val="1"/>
+      <w:numFmt w:val="lowerLetter"/>
+      <w:lvlText w:val="%2."/>
+      <w:lvlJc w:val="left"/>
+      <w:pPr>
+        <w:ind w:left="1800" w:hanging="360"/>
+      </w:pPr>
+    </w:lvl>
+    <w:lvl w:ilvl="2" w:tplc="0409001B" w:tentative="1">
+      <w:start w:val="1"/>
+      <w:numFmt w:val="lowerRoman"/>
+      <w:lvlText w:val="%3."/>
+      <w:lvlJc w:val="right"/>
+      <w:pPr>
+        <w:ind w:left="2520" w:hanging="180"/>
+      </w:pPr>
+    </w:lvl>
+    <w:lvl w:ilvl="3" w:tplc="0409000F" w:tentative="1">
+      <w:start w:val="1"/>
+      <w:numFmt w:val="decimal"/>
+      <w:lvlText w:val="%4."/>
+      <w:lvlJc w:val="left"/>
+      <w:pPr>
+        <w:ind w:left="3240" w:hanging="360"/>
+      </w:pPr>
+    </w:lvl>
+    <w:lvl w:ilvl="4" w:tplc="04090019" w:tentative="1">
+      <w:start w:val="1"/>
+      <w:numFmt w:val="lowerLetter"/>
+      <w:lvlText w:val="%5."/>
+      <w:lvlJc w:val="left"/>
+      <w:pPr>
+        <w:ind w:left="3960" w:hanging="360"/>
+      </w:pPr>
+    </w:lvl>
+    <w:lvl w:ilvl="5" w:tplc="0409001B" w:tentative="1">
+      <w:start w:val="1"/>
+      <w:numFmt w:val="lowerRoman"/>
+      <w:lvlText w:val="%6."/>
+      <w:lvlJc w:val="right"/>
+      <w:pPr>
+        <w:ind w:left="4680" w:hanging="180"/>
+      </w:pPr>
+    </w:lvl>
+    <w:lvl w:ilvl="6" w:tplc="0409000F" w:tentative="1">
+      <w:start w:val="1"/>
+      <w:numFmt w:val="decimal"/>
+      <w:lvlText w:val="%7."/>
+      <w:lvlJc w:val="left"/>
+      <w:pPr>
+        <w:ind w:left="5400" w:hanging="360"/>
+      </w:pPr>
+    </w:lvl>
+    <w:lvl w:ilvl="7" w:tplc="04090019" w:tentative="1">
+      <w:start w:val="1"/>
+      <w:numFmt w:val="lowerLetter"/>
+      <w:lvlText w:val="%8."/>
+      <w:lvlJc w:val="left"/>
+      <w:pPr>
+        <w:ind w:left="6120" w:hanging="360"/>
+      </w:pPr>
+    </w:lvl>
+    <w:lvl w:ilvl="8" w:tplc="0409001B" w:tentative="1">
+      <w:start w:val="1"/>
+      <w:numFmt w:val="lowerRoman"/>
+      <w:lvlText w:val="%9."/>
+      <w:lvlJc w:val="right"/>
+      <w:pPr>
+        <w:ind w:left="6840" w:hanging="180"/>
+      </w:pPr>
+    </w:lvl>
+  </w:abstractNum>
+  <w:abstractNum w:abstractNumId="13" w15:restartNumberingAfterBreak="0">
     <w:nsid w:val="41326184"/>
     <w:multiLevelType w:val="hybridMultilevel"/>
     <w:tmpl w:val="C0E6F39E"/>
@@ -16849,7 +19473,7 @@
       </w:pPr>
     </w:lvl>
   </w:abstractNum>
-  <w:abstractNum w:abstractNumId="12" w15:restartNumberingAfterBreak="0">
+  <w:abstractNum w:abstractNumId="14" w15:restartNumberingAfterBreak="0">
     <w:nsid w:val="430B51F5"/>
     <w:multiLevelType w:val="hybridMultilevel"/>
     <w:tmpl w:val="24C625DC"/>
@@ -16938,7 +19562,7 @@
       </w:pPr>
     </w:lvl>
   </w:abstractNum>
-  <w:abstractNum w:abstractNumId="13" w15:restartNumberingAfterBreak="0">
+  <w:abstractNum w:abstractNumId="15" w15:restartNumberingAfterBreak="0">
     <w:nsid w:val="4B8B5C6B"/>
     <w:multiLevelType w:val="hybridMultilevel"/>
     <w:tmpl w:val="EF8ED2BA"/>
@@ -17027,7 +19651,96 @@
       </w:pPr>
     </w:lvl>
   </w:abstractNum>
-  <w:abstractNum w:abstractNumId="14" w15:restartNumberingAfterBreak="0">
+  <w:abstractNum w:abstractNumId="16" w15:restartNumberingAfterBreak="0">
+    <w:nsid w:val="4D5A2ED7"/>
+    <w:multiLevelType w:val="hybridMultilevel"/>
+    <w:tmpl w:val="BBF4194A"/>
+    <w:lvl w:ilvl="0" w:tplc="04090011">
+      <w:start w:val="1"/>
+      <w:numFmt w:val="decimal"/>
+      <w:lvlText w:val="%1)"/>
+      <w:lvlJc w:val="left"/>
+      <w:pPr>
+        <w:ind w:left="720" w:hanging="360"/>
+      </w:pPr>
+      <w:rPr>
+        <w:rFonts w:hint="default"/>
+      </w:rPr>
+    </w:lvl>
+    <w:lvl w:ilvl="1" w:tplc="04090019" w:tentative="1">
+      <w:start w:val="1"/>
+      <w:numFmt w:val="lowerLetter"/>
+      <w:lvlText w:val="%2."/>
+      <w:lvlJc w:val="left"/>
+      <w:pPr>
+        <w:ind w:left="1440" w:hanging="360"/>
+      </w:pPr>
+    </w:lvl>
+    <w:lvl w:ilvl="2" w:tplc="0409001B" w:tentative="1">
+      <w:start w:val="1"/>
+      <w:numFmt w:val="lowerRoman"/>
+      <w:lvlText w:val="%3."/>
+      <w:lvlJc w:val="right"/>
+      <w:pPr>
+        <w:ind w:left="2160" w:hanging="180"/>
+      </w:pPr>
+    </w:lvl>
+    <w:lvl w:ilvl="3" w:tplc="0409000F" w:tentative="1">
+      <w:start w:val="1"/>
+      <w:numFmt w:val="decimal"/>
+      <w:lvlText w:val="%4."/>
+      <w:lvlJc w:val="left"/>
+      <w:pPr>
+        <w:ind w:left="2880" w:hanging="360"/>
+      </w:pPr>
+    </w:lvl>
+    <w:lvl w:ilvl="4" w:tplc="04090019" w:tentative="1">
+      <w:start w:val="1"/>
+      <w:numFmt w:val="lowerLetter"/>
+      <w:lvlText w:val="%5."/>
+      <w:lvlJc w:val="left"/>
+      <w:pPr>
+        <w:ind w:left="3600" w:hanging="360"/>
+      </w:pPr>
+    </w:lvl>
+    <w:lvl w:ilvl="5" w:tplc="0409001B" w:tentative="1">
+      <w:start w:val="1"/>
+      <w:numFmt w:val="lowerRoman"/>
+      <w:lvlText w:val="%6."/>
+      <w:lvlJc w:val="right"/>
+      <w:pPr>
+        <w:ind w:left="4320" w:hanging="180"/>
+      </w:pPr>
+    </w:lvl>
+    <w:lvl w:ilvl="6" w:tplc="0409000F" w:tentative="1">
+      <w:start w:val="1"/>
+      <w:numFmt w:val="decimal"/>
+      <w:lvlText w:val="%7."/>
+      <w:lvlJc w:val="left"/>
+      <w:pPr>
+        <w:ind w:left="5040" w:hanging="360"/>
+      </w:pPr>
+    </w:lvl>
+    <w:lvl w:ilvl="7" w:tplc="04090019" w:tentative="1">
+      <w:start w:val="1"/>
+      <w:numFmt w:val="lowerLetter"/>
+      <w:lvlText w:val="%8."/>
+      <w:lvlJc w:val="left"/>
+      <w:pPr>
+        <w:ind w:left="5760" w:hanging="360"/>
+      </w:pPr>
+    </w:lvl>
+    <w:lvl w:ilvl="8" w:tplc="0409001B" w:tentative="1">
+      <w:start w:val="1"/>
+      <w:numFmt w:val="lowerRoman"/>
+      <w:lvlText w:val="%9."/>
+      <w:lvlJc w:val="right"/>
+      <w:pPr>
+        <w:ind w:left="6480" w:hanging="180"/>
+      </w:pPr>
+    </w:lvl>
+  </w:abstractNum>
+  <w:abstractNum w:abstractNumId="17" w15:restartNumberingAfterBreak="0">
     <w:nsid w:val="61DE5E7C"/>
     <w:multiLevelType w:val="hybridMultilevel"/>
     <w:tmpl w:val="EF041FDC"/>
@@ -17116,7 +19829,274 @@
       </w:pPr>
     </w:lvl>
   </w:abstractNum>
-  <w:abstractNum w:abstractNumId="15" w15:restartNumberingAfterBreak="0">
+  <w:abstractNum w:abstractNumId="18" w15:restartNumberingAfterBreak="0">
+    <w:nsid w:val="63655AEA"/>
+    <w:multiLevelType w:val="hybridMultilevel"/>
+    <w:tmpl w:val="8CE817D6"/>
+    <w:lvl w:ilvl="0" w:tplc="04090011">
+      <w:start w:val="1"/>
+      <w:numFmt w:val="decimal"/>
+      <w:lvlText w:val="%1)"/>
+      <w:lvlJc w:val="left"/>
+      <w:pPr>
+        <w:ind w:left="720" w:hanging="360"/>
+      </w:pPr>
+      <w:rPr>
+        <w:rFonts w:hint="default"/>
+      </w:rPr>
+    </w:lvl>
+    <w:lvl w:ilvl="1" w:tplc="04090019" w:tentative="1">
+      <w:start w:val="1"/>
+      <w:numFmt w:val="lowerLetter"/>
+      <w:lvlText w:val="%2."/>
+      <w:lvlJc w:val="left"/>
+      <w:pPr>
+        <w:ind w:left="1440" w:hanging="360"/>
+      </w:pPr>
+    </w:lvl>
+    <w:lvl w:ilvl="2" w:tplc="0409001B" w:tentative="1">
+      <w:start w:val="1"/>
+      <w:numFmt w:val="lowerRoman"/>
+      <w:lvlText w:val="%3."/>
+      <w:lvlJc w:val="right"/>
+      <w:pPr>
+        <w:ind w:left="2160" w:hanging="180"/>
+      </w:pPr>
+    </w:lvl>
+    <w:lvl w:ilvl="3" w:tplc="0409000F" w:tentative="1">
+      <w:start w:val="1"/>
+      <w:numFmt w:val="decimal"/>
+      <w:lvlText w:val="%4."/>
+      <w:lvlJc w:val="left"/>
+      <w:pPr>
+        <w:ind w:left="2880" w:hanging="360"/>
+      </w:pPr>
+    </w:lvl>
+    <w:lvl w:ilvl="4" w:tplc="04090019" w:tentative="1">
+      <w:start w:val="1"/>
+      <w:numFmt w:val="lowerLetter"/>
+      <w:lvlText w:val="%5."/>
+      <w:lvlJc w:val="left"/>
+      <w:pPr>
+        <w:ind w:left="3600" w:hanging="360"/>
+      </w:pPr>
+    </w:lvl>
+    <w:lvl w:ilvl="5" w:tplc="0409001B" w:tentative="1">
+      <w:start w:val="1"/>
+      <w:numFmt w:val="lowerRoman"/>
+      <w:lvlText w:val="%6."/>
+      <w:lvlJc w:val="right"/>
+      <w:pPr>
+        <w:ind w:left="4320" w:hanging="180"/>
+      </w:pPr>
+    </w:lvl>
+    <w:lvl w:ilvl="6" w:tplc="0409000F" w:tentative="1">
+      <w:start w:val="1"/>
+      <w:numFmt w:val="decimal"/>
+      <w:lvlText w:val="%7."/>
+      <w:lvlJc w:val="left"/>
+      <w:pPr>
+        <w:ind w:left="5040" w:hanging="360"/>
+      </w:pPr>
+    </w:lvl>
+    <w:lvl w:ilvl="7" w:tplc="04090019" w:tentative="1">
+      <w:start w:val="1"/>
+      <w:numFmt w:val="lowerLetter"/>
+      <w:lvlText w:val="%8."/>
+      <w:lvlJc w:val="left"/>
+      <w:pPr>
+        <w:ind w:left="5760" w:hanging="360"/>
+      </w:pPr>
+    </w:lvl>
+    <w:lvl w:ilvl="8" w:tplc="0409001B" w:tentative="1">
+      <w:start w:val="1"/>
+      <w:numFmt w:val="lowerRoman"/>
+      <w:lvlText w:val="%9."/>
+      <w:lvlJc w:val="right"/>
+      <w:pPr>
+        <w:ind w:left="6480" w:hanging="180"/>
+      </w:pPr>
+    </w:lvl>
+  </w:abstractNum>
+  <w:abstractNum w:abstractNumId="19" w15:restartNumberingAfterBreak="0">
+    <w:nsid w:val="6AE22B37"/>
+    <w:multiLevelType w:val="hybridMultilevel"/>
+    <w:tmpl w:val="A3625138"/>
+    <w:lvl w:ilvl="0" w:tplc="04090011">
+      <w:start w:val="1"/>
+      <w:numFmt w:val="decimal"/>
+      <w:lvlText w:val="%1)"/>
+      <w:lvlJc w:val="left"/>
+      <w:pPr>
+        <w:ind w:left="720" w:hanging="360"/>
+      </w:pPr>
+      <w:rPr>
+        <w:rFonts w:hint="default"/>
+      </w:rPr>
+    </w:lvl>
+    <w:lvl w:ilvl="1" w:tplc="04090019" w:tentative="1">
+      <w:start w:val="1"/>
+      <w:numFmt w:val="lowerLetter"/>
+      <w:lvlText w:val="%2."/>
+      <w:lvlJc w:val="left"/>
+      <w:pPr>
+        <w:ind w:left="1440" w:hanging="360"/>
+      </w:pPr>
+    </w:lvl>
+    <w:lvl w:ilvl="2" w:tplc="0409001B" w:tentative="1">
+      <w:start w:val="1"/>
+      <w:numFmt w:val="lowerRoman"/>
+      <w:lvlText w:val="%3."/>
+      <w:lvlJc w:val="right"/>
+      <w:pPr>
+        <w:ind w:left="2160" w:hanging="180"/>
+      </w:pPr>
+    </w:lvl>
+    <w:lvl w:ilvl="3" w:tplc="0409000F" w:tentative="1">
+      <w:start w:val="1"/>
+      <w:numFmt w:val="decimal"/>
+      <w:lvlText w:val="%4."/>
+      <w:lvlJc w:val="left"/>
+      <w:pPr>
+        <w:ind w:left="2880" w:hanging="360"/>
+      </w:pPr>
+    </w:lvl>
+    <w:lvl w:ilvl="4" w:tplc="04090019" w:tentative="1">
+      <w:start w:val="1"/>
+      <w:numFmt w:val="lowerLetter"/>
+      <w:lvlText w:val="%5."/>
+      <w:lvlJc w:val="left"/>
+      <w:pPr>
+        <w:ind w:left="3600" w:hanging="360"/>
+      </w:pPr>
+    </w:lvl>
+    <w:lvl w:ilvl="5" w:tplc="0409001B" w:tentative="1">
+      <w:start w:val="1"/>
+      <w:numFmt w:val="lowerRoman"/>
+      <w:lvlText w:val="%6."/>
+      <w:lvlJc w:val="right"/>
+      <w:pPr>
+        <w:ind w:left="4320" w:hanging="180"/>
+      </w:pPr>
+    </w:lvl>
+    <w:lvl w:ilvl="6" w:tplc="0409000F" w:tentative="1">
+      <w:start w:val="1"/>
+      <w:numFmt w:val="decimal"/>
+      <w:lvlText w:val="%7."/>
+      <w:lvlJc w:val="left"/>
+      <w:pPr>
+        <w:ind w:left="5040" w:hanging="360"/>
+      </w:pPr>
+    </w:lvl>
+    <w:lvl w:ilvl="7" w:tplc="04090019" w:tentative="1">
+      <w:start w:val="1"/>
+      <w:numFmt w:val="lowerLetter"/>
+      <w:lvlText w:val="%8."/>
+      <w:lvlJc w:val="left"/>
+      <w:pPr>
+        <w:ind w:left="5760" w:hanging="360"/>
+      </w:pPr>
+    </w:lvl>
+    <w:lvl w:ilvl="8" w:tplc="0409001B" w:tentative="1">
+      <w:start w:val="1"/>
+      <w:numFmt w:val="lowerRoman"/>
+      <w:lvlText w:val="%9."/>
+      <w:lvlJc w:val="right"/>
+      <w:pPr>
+        <w:ind w:left="6480" w:hanging="180"/>
+      </w:pPr>
+    </w:lvl>
+  </w:abstractNum>
+  <w:abstractNum w:abstractNumId="20" w15:restartNumberingAfterBreak="0">
+    <w:nsid w:val="6C361F36"/>
+    <w:multiLevelType w:val="hybridMultilevel"/>
+    <w:tmpl w:val="C556094A"/>
+    <w:lvl w:ilvl="0" w:tplc="0298F182">
+      <w:start w:val="1"/>
+      <w:numFmt w:val="decimal"/>
+      <w:lvlText w:val="%1)"/>
+      <w:lvlJc w:val="left"/>
+      <w:pPr>
+        <w:ind w:left="1080" w:hanging="360"/>
+      </w:pPr>
+      <w:rPr>
+        <w:rFonts w:hint="default"/>
+      </w:rPr>
+    </w:lvl>
+    <w:lvl w:ilvl="1" w:tplc="04090019" w:tentative="1">
+      <w:start w:val="1"/>
+      <w:numFmt w:val="lowerLetter"/>
+      <w:lvlText w:val="%2."/>
+      <w:lvlJc w:val="left"/>
+      <w:pPr>
+        <w:ind w:left="1800" w:hanging="360"/>
+      </w:pPr>
+    </w:lvl>
+    <w:lvl w:ilvl="2" w:tplc="0409001B" w:tentative="1">
+      <w:start w:val="1"/>
+      <w:numFmt w:val="lowerRoman"/>
+      <w:lvlText w:val="%3."/>
+      <w:lvlJc w:val="right"/>
+      <w:pPr>
+        <w:ind w:left="2520" w:hanging="180"/>
+      </w:pPr>
+    </w:lvl>
+    <w:lvl w:ilvl="3" w:tplc="0409000F" w:tentative="1">
+      <w:start w:val="1"/>
+      <w:numFmt w:val="decimal"/>
+      <w:lvlText w:val="%4."/>
+      <w:lvlJc w:val="left"/>
+      <w:pPr>
+        <w:ind w:left="3240" w:hanging="360"/>
+      </w:pPr>
+    </w:lvl>
+    <w:lvl w:ilvl="4" w:tplc="04090019" w:tentative="1">
+      <w:start w:val="1"/>
+      <w:numFmt w:val="lowerLetter"/>
+      <w:lvlText w:val="%5."/>
+      <w:lvlJc w:val="left"/>
+      <w:pPr>
+        <w:ind w:left="3960" w:hanging="360"/>
+      </w:pPr>
+    </w:lvl>
+    <w:lvl w:ilvl="5" w:tplc="0409001B" w:tentative="1">
+      <w:start w:val="1"/>
+      <w:numFmt w:val="lowerRoman"/>
+      <w:lvlText w:val="%6."/>
+      <w:lvlJc w:val="right"/>
+      <w:pPr>
+        <w:ind w:left="4680" w:hanging="180"/>
+      </w:pPr>
+    </w:lvl>
+    <w:lvl w:ilvl="6" w:tplc="0409000F" w:tentative="1">
+      <w:start w:val="1"/>
+      <w:numFmt w:val="decimal"/>
+      <w:lvlText w:val="%7."/>
+      <w:lvlJc w:val="left"/>
+      <w:pPr>
+        <w:ind w:left="5400" w:hanging="360"/>
+      </w:pPr>
+    </w:lvl>
+    <w:lvl w:ilvl="7" w:tplc="04090019" w:tentative="1">
+      <w:start w:val="1"/>
+      <w:numFmt w:val="lowerLetter"/>
+      <w:lvlText w:val="%8."/>
+      <w:lvlJc w:val="left"/>
+      <w:pPr>
+        <w:ind w:left="6120" w:hanging="360"/>
+      </w:pPr>
+    </w:lvl>
+    <w:lvl w:ilvl="8" w:tplc="0409001B" w:tentative="1">
+      <w:start w:val="1"/>
+      <w:numFmt w:val="lowerRoman"/>
+      <w:lvlText w:val="%9."/>
+      <w:lvlJc w:val="right"/>
+      <w:pPr>
+        <w:ind w:left="6840" w:hanging="180"/>
+      </w:pPr>
+    </w:lvl>
+  </w:abstractNum>
+  <w:abstractNum w:abstractNumId="21" w15:restartNumberingAfterBreak="0">
     <w:nsid w:val="71A23069"/>
     <w:multiLevelType w:val="hybridMultilevel"/>
     <w:tmpl w:val="C9B84D4A"/>
@@ -17205,7 +20185,7 @@
       </w:pPr>
     </w:lvl>
   </w:abstractNum>
-  <w:abstractNum w:abstractNumId="16" w15:restartNumberingAfterBreak="0">
+  <w:abstractNum w:abstractNumId="22" w15:restartNumberingAfterBreak="0">
     <w:nsid w:val="726D0FC1"/>
     <w:multiLevelType w:val="hybridMultilevel"/>
     <w:tmpl w:val="1DCECBB4"/>
@@ -17294,7 +20274,7 @@
       </w:pPr>
     </w:lvl>
   </w:abstractNum>
-  <w:abstractNum w:abstractNumId="17" w15:restartNumberingAfterBreak="0">
+  <w:abstractNum w:abstractNumId="23" w15:restartNumberingAfterBreak="0">
     <w:nsid w:val="7F581A6A"/>
     <w:multiLevelType w:val="hybridMultilevel"/>
     <w:tmpl w:val="C9B84D4A"/>
@@ -17399,43 +20379,61 @@
     <w:abstractNumId w:val="5"/>
   </w:num>
   <w:num w:numId="6">
+    <w:abstractNumId w:val="10"/>
+  </w:num>
+  <w:num w:numId="7">
     <w:abstractNumId w:val="9"/>
   </w:num>
-  <w:num w:numId="7">
-    <w:abstractNumId w:val="8"/>
-  </w:num>
   <w:num w:numId="8">
-    <w:abstractNumId w:val="13"/>
+    <w:abstractNumId w:val="15"/>
   </w:num>
   <w:num w:numId="9">
+    <w:abstractNumId w:val="17"/>
+  </w:num>
+  <w:num w:numId="10">
+    <w:abstractNumId w:val="11"/>
+  </w:num>
+  <w:num w:numId="11">
     <w:abstractNumId w:val="14"/>
   </w:num>
-  <w:num w:numId="10">
-    <w:abstractNumId w:val="10"/>
-  </w:num>
-  <w:num w:numId="11">
-    <w:abstractNumId w:val="12"/>
-  </w:num>
   <w:num w:numId="12">
-    <w:abstractNumId w:val="16"/>
+    <w:abstractNumId w:val="22"/>
   </w:num>
   <w:num w:numId="13">
     <w:abstractNumId w:val="3"/>
   </w:num>
   <w:num w:numId="14">
-    <w:abstractNumId w:val="7"/>
+    <w:abstractNumId w:val="8"/>
   </w:num>
   <w:num w:numId="15">
-    <w:abstractNumId w:val="17"/>
+    <w:abstractNumId w:val="23"/>
   </w:num>
   <w:num w:numId="16">
-    <w:abstractNumId w:val="11"/>
+    <w:abstractNumId w:val="13"/>
   </w:num>
   <w:num w:numId="17">
     <w:abstractNumId w:val="1"/>
   </w:num>
   <w:num w:numId="18">
-    <w:abstractNumId w:val="15"/>
+    <w:abstractNumId w:val="21"/>
+  </w:num>
+  <w:num w:numId="19">
+    <w:abstractNumId w:val="16"/>
+  </w:num>
+  <w:num w:numId="20">
+    <w:abstractNumId w:val="12"/>
+  </w:num>
+  <w:num w:numId="21">
+    <w:abstractNumId w:val="19"/>
+  </w:num>
+  <w:num w:numId="22">
+    <w:abstractNumId w:val="18"/>
+  </w:num>
+  <w:num w:numId="23">
+    <w:abstractNumId w:val="7"/>
+  </w:num>
+  <w:num w:numId="24">
+    <w:abstractNumId w:val="20"/>
   </w:num>
 </w:numbering>
 </file>

</xml_diff>